<commit_message>
Getting diffuser to work
</commit_message>
<xml_diff>
--- a/research_report_.docx
+++ b/research_report_.docx
@@ -620,13 +620,37 @@
         <w:rPr>
           <w:rFonts w:asciiTheme="majorHAnsi" w:hAnsiTheme="majorHAnsi"/>
         </w:rPr>
-        <w:t>which allows the fluid to flow</w:t>
-      </w:r>
-      <w:r>
-        <w:rPr>
-          <w:rFonts w:asciiTheme="majorHAnsi" w:hAnsiTheme="majorHAnsi"/>
-        </w:rPr>
-        <w:t xml:space="preserve"> by checking the blocks around</w:t>
+        <w:t xml:space="preserve">The grid – based system </w:t>
+      </w:r>
+      <w:r>
+        <w:rPr>
+          <w:rFonts w:asciiTheme="majorHAnsi" w:hAnsiTheme="majorHAnsi"/>
+        </w:rPr>
+        <w:t>allows the fluid to flow</w:t>
+      </w:r>
+      <w:r>
+        <w:rPr>
+          <w:rFonts w:asciiTheme="majorHAnsi" w:hAnsiTheme="majorHAnsi"/>
+        </w:rPr>
+        <w:t xml:space="preserve"> through the cells</w:t>
+      </w:r>
+      <w:r>
+        <w:rPr>
+          <w:rFonts w:asciiTheme="majorHAnsi" w:hAnsiTheme="majorHAnsi"/>
+        </w:rPr>
+        <w:t xml:space="preserve"> by checking the </w:t>
+      </w:r>
+      <w:r>
+        <w:rPr>
+          <w:rFonts w:asciiTheme="majorHAnsi" w:hAnsiTheme="majorHAnsi"/>
+        </w:rPr>
+        <w:t>other cells</w:t>
+      </w:r>
+      <w:r>
+        <w:rPr>
+          <w:rFonts w:asciiTheme="majorHAnsi" w:hAnsiTheme="majorHAnsi"/>
+        </w:rPr>
+        <w:t xml:space="preserve"> around</w:t>
       </w:r>
       <w:r>
         <w:rPr>
@@ -657,6 +681,68 @@
           <w:rFonts w:asciiTheme="majorHAnsi" w:hAnsiTheme="majorHAnsi"/>
         </w:rPr>
         <w:t>) who produced the system on the GPU, allowing it to be calculated quicker.</w:t>
+      </w:r>
+      <w:r>
+        <w:rPr>
+          <w:rFonts w:asciiTheme="majorHAnsi" w:hAnsiTheme="majorHAnsi"/>
+        </w:rPr>
+        <w:t xml:space="preserve"> The fluid </w:t>
+      </w:r>
+      <w:r>
+        <w:rPr>
+          <w:rFonts w:asciiTheme="majorHAnsi" w:hAnsiTheme="majorHAnsi"/>
+        </w:rPr>
+        <w:t xml:space="preserve">dynamics </w:t>
+      </w:r>
+      <w:r>
+        <w:rPr>
+          <w:rFonts w:asciiTheme="majorHAnsi" w:hAnsiTheme="majorHAnsi"/>
+        </w:rPr>
+        <w:t xml:space="preserve">system </w:t>
+      </w:r>
+      <w:r>
+        <w:rPr>
+          <w:rFonts w:asciiTheme="majorHAnsi" w:hAnsiTheme="majorHAnsi"/>
+        </w:rPr>
+        <w:t xml:space="preserve">has also been applied </w:t>
+      </w:r>
+      <w:r>
+        <w:rPr>
+          <w:rFonts w:asciiTheme="majorHAnsi" w:hAnsiTheme="majorHAnsi"/>
+        </w:rPr>
+        <w:t xml:space="preserve">in various context’s such as for image manipulation </w:t>
+      </w:r>
+      <w:r>
+        <w:rPr>
+          <w:rFonts w:asciiTheme="majorHAnsi" w:hAnsiTheme="majorHAnsi"/>
+        </w:rPr>
+        <w:t>(</w:t>
+      </w:r>
+      <w:proofErr w:type="spellStart"/>
+      <w:r>
+        <w:rPr>
+          <w:rFonts w:asciiTheme="majorHAnsi" w:hAnsiTheme="majorHAnsi"/>
+        </w:rPr>
+        <w:t>Bertalmio</w:t>
+      </w:r>
+      <w:proofErr w:type="spellEnd"/>
+      <w:r>
+        <w:rPr>
+          <w:rFonts w:asciiTheme="majorHAnsi" w:hAnsiTheme="majorHAnsi"/>
+        </w:rPr>
+        <w:t xml:space="preserve"> et al, 2001), applications in weather</w:t>
+      </w:r>
+      <w:r>
+        <w:rPr>
+          <w:rFonts w:asciiTheme="majorHAnsi" w:hAnsiTheme="majorHAnsi"/>
+        </w:rPr>
+        <w:t xml:space="preserve"> (Mason, 2006), as we</w:t>
+      </w:r>
+      <w:r>
+        <w:rPr>
+          <w:rFonts w:asciiTheme="majorHAnsi" w:hAnsiTheme="majorHAnsi"/>
+        </w:rPr>
+        <w:t>ll as modelling forces that are on and around objects.</w:t>
       </w:r>
     </w:p>
     <w:p>
@@ -667,9 +753,21 @@
         <w:adjustRightInd w:val="0"/>
         <w:spacing w:after="240" w:line="280" w:lineRule="atLeast"/>
         <w:rPr>
-          <w:rFonts w:asciiTheme="majorHAnsi" w:hAnsiTheme="majorHAnsi" w:cs="Times"/>
-        </w:rPr>
-      </w:pPr>
+          <w:rFonts w:asciiTheme="majorHAnsi" w:hAnsiTheme="majorHAnsi"/>
+        </w:rPr>
+      </w:pPr>
+      <w:r>
+        <w:rPr>
+          <w:rFonts w:asciiTheme="majorHAnsi" w:hAnsiTheme="majorHAnsi"/>
+        </w:rPr>
+        <w:t xml:space="preserve">The further application of this project will be to add objects into the flow, this will then either, push the object (depending on mass etc..) </w:t>
+      </w:r>
+      <w:r>
+        <w:rPr>
+          <w:rFonts w:asciiTheme="majorHAnsi" w:hAnsiTheme="majorHAnsi"/>
+        </w:rPr>
+        <w:t>or flow around the object. A lot of research has been done into the movement of flow around objects (), ()</w:t>
+      </w:r>
     </w:p>
     <w:p>
       <w:pPr>
@@ -684,59 +782,15 @@
       </w:pPr>
       <w:r>
         <w:rPr>
-          <w:rFonts w:asciiTheme="majorHAnsi" w:hAnsiTheme="majorHAnsi" w:cs="Times"/>
-        </w:rPr>
-        <w:t xml:space="preserve">2 Research methods </w:t>
-      </w:r>
-      <w:r>
-        <w:rPr>
-          <w:rFonts w:asciiTheme="majorHAnsi" w:hAnsiTheme="majorHAnsi"/>
-        </w:rPr>
-        <w:t>~2</w:t>
-      </w:r>
-      <w:r>
-        <w:rPr>
-          <w:rFonts w:asciiTheme="majorHAnsi" w:hAnsiTheme="majorHAnsi"/>
-        </w:rPr>
-        <w:t>0</w:t>
-      </w:r>
-      <w:r>
-        <w:rPr>
-          <w:rFonts w:asciiTheme="majorHAnsi" w:hAnsiTheme="majorHAnsi"/>
-        </w:rPr>
-        <w:t>0 words</w:t>
-      </w:r>
-      <w:r>
-        <w:rPr>
-          <w:rFonts w:asciiTheme="majorHAnsi" w:hAnsiTheme="majorHAnsi"/>
-        </w:rPr>
-        <w:br/>
-      </w:r>
-      <w:r>
-        <w:rPr>
-          <w:rFonts w:asciiTheme="majorHAnsi" w:hAnsiTheme="majorHAnsi"/>
-          <w:b/>
-          <w:i/>
-          <w:color w:val="FF0000"/>
-        </w:rPr>
-        <w:t>List</w:t>
-      </w:r>
-      <w:r>
-        <w:rPr>
-          <w:rFonts w:asciiTheme="majorHAnsi" w:hAnsiTheme="majorHAnsi"/>
-          <w:b/>
-          <w:i/>
-          <w:color w:val="FF0000"/>
-        </w:rPr>
-        <w:t xml:space="preserve"> (!)</w:t>
-      </w:r>
-      <w:r>
-        <w:rPr>
-          <w:rFonts w:asciiTheme="majorHAnsi" w:hAnsiTheme="majorHAnsi"/>
-          <w:i/>
-          <w:color w:val="FF0000"/>
-        </w:rPr>
-        <w:t xml:space="preserve"> your key research questions and the research methods you use(d) to answer them</w:t>
+          <w:rFonts w:asciiTheme="majorHAnsi" w:hAnsiTheme="majorHAnsi"/>
+        </w:rPr>
+        <w:t xml:space="preserve">The project will be a simulation on modelling the effects of wind on an object, using fluid dynamics. The simulation will be in 2D, which could be expanded to 3D, however the 2D scope of the project </w:t>
+      </w:r>
+      <w:r>
+        <w:rPr>
+          <w:rFonts w:asciiTheme="majorHAnsi" w:hAnsiTheme="majorHAnsi"/>
+        </w:rPr>
+        <w:t xml:space="preserve">will be enough to show off the simulation, and it is a large enough scope. </w:t>
       </w:r>
     </w:p>
     <w:p>
@@ -756,13 +810,13 @@
         <w:rPr>
           <w:rFonts w:asciiTheme="majorHAnsi" w:hAnsiTheme="majorHAnsi" w:cs="Times"/>
         </w:rPr>
-        <w:t xml:space="preserve">3 Research findings </w:t>
-      </w:r>
-      <w:r>
-        <w:rPr>
-          <w:rFonts w:asciiTheme="majorHAnsi" w:hAnsiTheme="majorHAnsi"/>
-        </w:rPr>
-        <w:t>~80</w:t>
+        <w:t xml:space="preserve">2 Research methods </w:t>
+      </w:r>
+      <w:r>
+        <w:rPr>
+          <w:rFonts w:asciiTheme="majorHAnsi" w:hAnsiTheme="majorHAnsi"/>
+        </w:rPr>
+        <w:t>~2</w:t>
       </w:r>
       <w:r>
         <w:rPr>
@@ -774,7 +828,7 @@
         <w:rPr>
           <w:rFonts w:asciiTheme="majorHAnsi" w:hAnsiTheme="majorHAnsi"/>
         </w:rPr>
-        <w:t xml:space="preserve"> words</w:t>
+        <w:t>0 words</w:t>
       </w:r>
       <w:r>
         <w:rPr>
@@ -785,18 +839,21 @@
       <w:r>
         <w:rPr>
           <w:rFonts w:asciiTheme="majorHAnsi" w:hAnsiTheme="majorHAnsi"/>
+          <w:b/>
           <w:i/>
           <w:color w:val="FF0000"/>
         </w:rPr>
-        <w:t>discuss</w:t>
-      </w:r>
-      <w:r>
-        <w:rPr>
-          <w:rFonts w:asciiTheme="majorHAnsi" w:hAnsiTheme="majorHAnsi"/>
+        <w:lastRenderedPageBreak/>
+        <w:t>List</w:t>
+      </w:r>
+      <w:r>
+        <w:rPr>
+          <w:rFonts w:asciiTheme="majorHAnsi" w:hAnsiTheme="majorHAnsi"/>
+          <w:b/>
           <w:i/>
           <w:color w:val="FF0000"/>
         </w:rPr>
-        <w:t xml:space="preserve"> what</w:t>
+        <w:t xml:space="preserve"> (!)</w:t>
       </w:r>
       <w:r>
         <w:rPr>
@@ -804,218 +861,109 @@
           <w:i/>
           <w:color w:val="FF0000"/>
         </w:rPr>
-        <w:t xml:space="preserve"> exac</w:t>
-      </w:r>
-      <w:r>
-        <w:rPr>
-          <w:rFonts w:asciiTheme="majorHAnsi" w:hAnsiTheme="majorHAnsi"/>
-          <w:i/>
-          <w:color w:val="FF0000"/>
-        </w:rPr>
-        <w:t>t</w:t>
-      </w:r>
-      <w:r>
-        <w:rPr>
-          <w:rFonts w:asciiTheme="majorHAnsi" w:hAnsiTheme="majorHAnsi"/>
-          <w:i/>
-          <w:color w:val="FF0000"/>
-        </w:rPr>
-        <w:t>l</w:t>
-      </w:r>
-      <w:r>
-        <w:rPr>
-          <w:rFonts w:asciiTheme="majorHAnsi" w:hAnsiTheme="majorHAnsi"/>
-          <w:i/>
-          <w:color w:val="FF0000"/>
-        </w:rPr>
-        <w:t>y</w:t>
-      </w:r>
-      <w:r>
-        <w:rPr>
-          <w:rFonts w:asciiTheme="majorHAnsi" w:hAnsiTheme="majorHAnsi"/>
-          <w:i/>
-          <w:color w:val="FF0000"/>
-        </w:rPr>
-        <w:t xml:space="preserve"> you</w:t>
-      </w:r>
-      <w:r>
-        <w:rPr>
-          <w:rFonts w:asciiTheme="majorHAnsi" w:hAnsiTheme="majorHAnsi"/>
-          <w:i/>
-          <w:color w:val="FF0000"/>
-        </w:rPr>
-        <w:t xml:space="preserve"> have</w:t>
-      </w:r>
-      <w:r>
-        <w:rPr>
-          <w:rFonts w:asciiTheme="majorHAnsi" w:hAnsiTheme="majorHAnsi"/>
-          <w:i/>
-          <w:color w:val="FF0000"/>
-        </w:rPr>
-        <w:t xml:space="preserve"> discover</w:t>
-      </w:r>
-      <w:r>
-        <w:rPr>
-          <w:rFonts w:asciiTheme="majorHAnsi" w:hAnsiTheme="majorHAnsi"/>
-          <w:i/>
-          <w:color w:val="FF0000"/>
-        </w:rPr>
-        <w:t>ed.</w:t>
-      </w:r>
-      <w:r>
-        <w:rPr>
-          <w:rFonts w:asciiTheme="majorHAnsi" w:hAnsiTheme="majorHAnsi"/>
-          <w:i/>
-          <w:color w:val="FF0000"/>
-        </w:rPr>
-        <w:t xml:space="preserve"> Insert tables, images and short snippets of code if </w:t>
-      </w:r>
-      <w:r>
-        <w:rPr>
-          <w:rFonts w:asciiTheme="majorHAnsi" w:hAnsiTheme="majorHAnsi"/>
-          <w:i/>
-          <w:color w:val="FF0000"/>
-        </w:rPr>
-        <w:t>necessary</w:t>
-      </w:r>
-      <w:r>
-        <w:rPr>
-          <w:rFonts w:asciiTheme="majorHAnsi" w:hAnsiTheme="majorHAnsi"/>
-          <w:i/>
-          <w:color w:val="FF0000"/>
-        </w:rPr>
-        <w:t>.</w:t>
-      </w:r>
-    </w:p>
-    <w:p>
-      <w:pPr>
+        <w:t xml:space="preserve"> your key research questions and the research methods you use(d) to answer them</w:t>
+      </w:r>
+    </w:p>
+    <w:p>
+      <w:pPr>
+        <w:keepNext/>
         <w:widowControl w:val="0"/>
         <w:autoSpaceDE w:val="0"/>
         <w:autoSpaceDN w:val="0"/>
         <w:adjustRightInd w:val="0"/>
         <w:spacing w:after="240" w:line="280" w:lineRule="atLeast"/>
-        <w:rPr>
-          <w:rFonts w:asciiTheme="majorHAnsi" w:hAnsiTheme="majorHAnsi" w:cs="Times"/>
-        </w:rPr>
-      </w:pPr>
-      <w:r>
-        <w:rPr>
-          <w:rFonts w:asciiTheme="majorHAnsi" w:hAnsiTheme="majorHAnsi" w:cs="Times"/>
-        </w:rPr>
-        <w:t xml:space="preserve">To create a simple </w:t>
-      </w:r>
-      <w:r>
-        <w:rPr>
-          <w:rFonts w:asciiTheme="majorHAnsi" w:hAnsiTheme="majorHAnsi" w:cs="Times"/>
-        </w:rPr>
-        <w:t xml:space="preserve">but effective fluid dynamics </w:t>
-      </w:r>
-      <w:r>
-        <w:rPr>
-          <w:rFonts w:asciiTheme="majorHAnsi" w:hAnsiTheme="majorHAnsi" w:cs="Times"/>
-        </w:rPr>
-        <w:t>system, as used by Stam (1999) a grid will need to be created, first a 2D grid</w:t>
-      </w:r>
-      <w:r>
-        <w:rPr>
-          <w:rFonts w:asciiTheme="majorHAnsi" w:hAnsiTheme="majorHAnsi" w:cs="Times"/>
-        </w:rPr>
-        <w:t xml:space="preserve"> which can then later be converted into a 3D grid. E</w:t>
-      </w:r>
-      <w:r>
-        <w:rPr>
-          <w:rFonts w:asciiTheme="majorHAnsi" w:hAnsiTheme="majorHAnsi" w:cs="Times"/>
-        </w:rPr>
-        <w:t xml:space="preserve">ach of the grid sections will hold centralised data </w:t>
-      </w:r>
-      <w:r>
-        <w:rPr>
-          <w:rFonts w:asciiTheme="majorHAnsi" w:hAnsiTheme="majorHAnsi" w:cs="Times"/>
-        </w:rPr>
-        <w:t xml:space="preserve">which </w:t>
-      </w:r>
-      <w:proofErr w:type="gramStart"/>
-      <w:r>
-        <w:rPr>
-          <w:rFonts w:asciiTheme="majorHAnsi" w:hAnsiTheme="majorHAnsi" w:cs="Times"/>
-        </w:rPr>
-        <w:t>Stam(</w:t>
-      </w:r>
-      <w:proofErr w:type="gramEnd"/>
-      <w:r>
-        <w:rPr>
-          <w:rFonts w:asciiTheme="majorHAnsi" w:hAnsiTheme="majorHAnsi" w:cs="Times"/>
-        </w:rPr>
-        <w:t xml:space="preserve">1999) and </w:t>
-      </w:r>
-      <w:r>
-        <w:rPr>
-          <w:rFonts w:asciiTheme="majorHAnsi" w:hAnsiTheme="majorHAnsi" w:cs="Times"/>
-        </w:rPr>
-        <w:lastRenderedPageBreak/>
+      </w:pPr>
+      <w:r>
+        <w:rPr>
+          <w:rFonts w:asciiTheme="majorHAnsi" w:hAnsiTheme="majorHAnsi"/>
+        </w:rPr>
+        <w:t>Specifically, to be researched are the different options of how to approach a fluid dynamics system.</w:t>
+      </w:r>
+      <w:r>
+        <w:rPr>
+          <w:rFonts w:asciiTheme="majorHAnsi" w:hAnsiTheme="majorHAnsi"/>
+        </w:rPr>
+        <w:t xml:space="preserve"> </w:t>
+      </w:r>
+      <w:proofErr w:type="spellStart"/>
+      <w:r>
+        <w:rPr>
+          <w:rFonts w:asciiTheme="majorHAnsi" w:hAnsiTheme="majorHAnsi"/>
+        </w:rPr>
         <w:t>Stam</w:t>
       </w:r>
-      <w:r>
-        <w:rPr>
-          <w:rFonts w:asciiTheme="majorHAnsi" w:hAnsiTheme="majorHAnsi" w:cs="Times"/>
-        </w:rPr>
-        <w:t>(</w:t>
-      </w:r>
-      <w:r>
-        <w:rPr>
-          <w:rFonts w:asciiTheme="majorHAnsi" w:hAnsiTheme="majorHAnsi" w:cs="Times"/>
-        </w:rPr>
-        <w:t>..</w:t>
-      </w:r>
-      <w:r>
-        <w:rPr>
-          <w:rFonts w:asciiTheme="majorHAnsi" w:hAnsiTheme="majorHAnsi" w:cs="Times"/>
-        </w:rPr>
-        <w:t xml:space="preserve">) favors as the </w:t>
-      </w:r>
-      <w:r>
-        <w:rPr>
-          <w:rFonts w:asciiTheme="majorHAnsi" w:hAnsiTheme="majorHAnsi" w:cs="Times"/>
-        </w:rPr>
-        <w:t xml:space="preserve">method </w:t>
-      </w:r>
-      <w:r>
-        <w:rPr>
-          <w:rFonts w:asciiTheme="majorHAnsi" w:hAnsiTheme="majorHAnsi" w:cs="Times"/>
-        </w:rPr>
-        <w:t>used to cre</w:t>
-      </w:r>
-      <w:r>
-        <w:rPr>
-          <w:rFonts w:asciiTheme="majorHAnsi" w:hAnsiTheme="majorHAnsi" w:cs="Times"/>
-        </w:rPr>
-        <w:t>ate the dynamic flow by controlling all the different variables within the grid individually.</w:t>
-      </w:r>
-      <w:r>
-        <w:rPr>
-          <w:rFonts w:asciiTheme="majorHAnsi" w:hAnsiTheme="majorHAnsi" w:cs="Times"/>
+      <w:proofErr w:type="spellEnd"/>
+      <w:r>
+        <w:rPr>
+          <w:rFonts w:asciiTheme="majorHAnsi" w:hAnsiTheme="majorHAnsi"/>
         </w:rPr>
         <w:t xml:space="preserve"> </w:t>
       </w:r>
       <w:r>
         <w:rPr>
-          <w:rFonts w:asciiTheme="majorHAnsi" w:hAnsiTheme="majorHAnsi" w:cs="Times"/>
-        </w:rPr>
-        <w:t>This allows the flow through each section of grid to be controlled. This also allows extra variables to be added into the sections of the grid. The placement of objects into the scene can be shown and allow the flow to adjust in accordance e.g. a block placed in the section of the grid will mark it as contain</w:t>
-      </w:r>
-      <w:bookmarkStart w:id="0" w:name="_GoBack"/>
-      <w:bookmarkEnd w:id="0"/>
-      <w:r>
-        <w:rPr>
-          <w:rFonts w:asciiTheme="majorHAnsi" w:hAnsiTheme="majorHAnsi" w:cs="Times"/>
-        </w:rPr>
-        <w:t xml:space="preserve">ing an object and wouldn’t allow any flow into the section. The sections around would then adjust to deal with the </w:t>
-      </w:r>
-      <w:r>
-        <w:rPr>
-          <w:rFonts w:asciiTheme="majorHAnsi" w:hAnsiTheme="majorHAnsi" w:cs="Times"/>
-        </w:rPr>
-        <w:t>extra flow through their blocks.</w:t>
+          <w:rFonts w:asciiTheme="majorHAnsi" w:hAnsiTheme="majorHAnsi"/>
+        </w:rPr>
+        <w:t xml:space="preserve">(1999) produced a paper which details his methodology, by using a </w:t>
+      </w:r>
+      <w:r>
+        <w:rPr>
+          <w:rFonts w:asciiTheme="majorHAnsi" w:hAnsiTheme="majorHAnsi"/>
+        </w:rPr>
+        <w:t>grid-based</w:t>
+      </w:r>
+      <w:r>
+        <w:rPr>
+          <w:rFonts w:asciiTheme="majorHAnsi" w:hAnsiTheme="majorHAnsi"/>
+        </w:rPr>
+        <w:t xml:space="preserve"> system.</w:t>
+      </w:r>
+      <w:r>
+        <w:rPr>
+          <w:rFonts w:asciiTheme="majorHAnsi" w:hAnsiTheme="majorHAnsi"/>
+        </w:rPr>
+        <w:t xml:space="preserve"> After </w:t>
+      </w:r>
+      <w:r>
+        <w:rPr>
+          <w:rFonts w:asciiTheme="majorHAnsi" w:hAnsiTheme="majorHAnsi"/>
+        </w:rPr>
+        <w:t>reading</w:t>
+      </w:r>
+      <w:r>
+        <w:rPr>
+          <w:rFonts w:asciiTheme="majorHAnsi" w:hAnsiTheme="majorHAnsi"/>
+        </w:rPr>
+        <w:t xml:space="preserve"> </w:t>
+      </w:r>
+      <w:r>
+        <w:rPr>
+          <w:rFonts w:asciiTheme="majorHAnsi" w:hAnsiTheme="majorHAnsi"/>
+        </w:rPr>
+        <w:t xml:space="preserve">more papers, </w:t>
+      </w:r>
+      <w:r>
+        <w:rPr>
+          <w:rFonts w:asciiTheme="majorHAnsi" w:hAnsiTheme="majorHAnsi"/>
+        </w:rPr>
+        <w:t>books as well as searching online, it was discovered that there are two main elements to the fluid dynamics system, a density solver and a velocity solver. A</w:t>
+      </w:r>
+      <w:r>
+        <w:rPr>
+          <w:rFonts w:asciiTheme="majorHAnsi" w:hAnsiTheme="majorHAnsi"/>
+        </w:rPr>
+        <w:t xml:space="preserve"> density solver will calculate the movement of the density in and out of each cell. </w:t>
+      </w:r>
+      <w:r>
+        <w:rPr>
+          <w:rFonts w:asciiTheme="majorHAnsi" w:hAnsiTheme="majorHAnsi"/>
+        </w:rPr>
+        <w:t xml:space="preserve">The velocity solver will then be called after the density </w:t>
+      </w:r>
+      <w:r>
+        <w:rPr>
+          <w:rFonts w:asciiTheme="majorHAnsi" w:hAnsiTheme="majorHAnsi"/>
+        </w:rPr>
+        <w:t xml:space="preserve">solver to recalculate the velocity of the grid due to the change in the density. </w:t>
       </w:r>
     </w:p>
     <w:p>
@@ -1026,14 +974,144 @@
         <w:adjustRightInd w:val="0"/>
         <w:spacing w:after="240" w:line="280" w:lineRule="atLeast"/>
         <w:rPr>
-          <w:rFonts w:asciiTheme="majorHAnsi" w:hAnsiTheme="majorHAnsi" w:cs="Times"/>
-        </w:rPr>
-      </w:pPr>
-      <w:r>
-        <w:rPr>
-          <w:rFonts w:asciiTheme="majorHAnsi" w:hAnsiTheme="majorHAnsi" w:cs="Times"/>
-        </w:rPr>
-        <w:t>Calculations around how the flow will move is solved using a diffusion solver. There are two different types; linear and non-linear.</w:t>
+          <w:rFonts w:asciiTheme="majorHAnsi" w:hAnsiTheme="majorHAnsi"/>
+          <w:i/>
+          <w:color w:val="FF0000"/>
+        </w:rPr>
+      </w:pPr>
+      <w:r>
+        <w:rPr>
+          <w:rFonts w:asciiTheme="majorHAnsi" w:hAnsiTheme="majorHAnsi" w:cs="Times"/>
+        </w:rPr>
+        <w:t xml:space="preserve">3 Research findings </w:t>
+      </w:r>
+      <w:r>
+        <w:rPr>
+          <w:rFonts w:asciiTheme="majorHAnsi" w:hAnsiTheme="majorHAnsi"/>
+        </w:rPr>
+        <w:t>~80</w:t>
+      </w:r>
+      <w:r>
+        <w:rPr>
+          <w:rFonts w:asciiTheme="majorHAnsi" w:hAnsiTheme="majorHAnsi"/>
+        </w:rPr>
+        <w:t>0</w:t>
+      </w:r>
+      <w:r>
+        <w:rPr>
+          <w:rFonts w:asciiTheme="majorHAnsi" w:hAnsiTheme="majorHAnsi"/>
+        </w:rPr>
+        <w:t xml:space="preserve"> words</w:t>
+      </w:r>
+      <w:r>
+        <w:rPr>
+          <w:rFonts w:asciiTheme="majorHAnsi" w:hAnsiTheme="majorHAnsi"/>
+        </w:rPr>
+        <w:br/>
+      </w:r>
+      <w:r>
+        <w:rPr>
+          <w:rFonts w:asciiTheme="majorHAnsi" w:hAnsiTheme="majorHAnsi"/>
+          <w:i/>
+          <w:color w:val="FF0000"/>
+        </w:rPr>
+        <w:t>discuss</w:t>
+      </w:r>
+      <w:r>
+        <w:rPr>
+          <w:rFonts w:asciiTheme="majorHAnsi" w:hAnsiTheme="majorHAnsi"/>
+          <w:i/>
+          <w:color w:val="FF0000"/>
+        </w:rPr>
+        <w:t xml:space="preserve"> what</w:t>
+      </w:r>
+      <w:r>
+        <w:rPr>
+          <w:rFonts w:asciiTheme="majorHAnsi" w:hAnsiTheme="majorHAnsi"/>
+          <w:i/>
+          <w:color w:val="FF0000"/>
+        </w:rPr>
+        <w:t xml:space="preserve"> exac</w:t>
+      </w:r>
+      <w:r>
+        <w:rPr>
+          <w:rFonts w:asciiTheme="majorHAnsi" w:hAnsiTheme="majorHAnsi"/>
+          <w:i/>
+          <w:color w:val="FF0000"/>
+        </w:rPr>
+        <w:t>t</w:t>
+      </w:r>
+      <w:r>
+        <w:rPr>
+          <w:rFonts w:asciiTheme="majorHAnsi" w:hAnsiTheme="majorHAnsi"/>
+          <w:i/>
+          <w:color w:val="FF0000"/>
+        </w:rPr>
+        <w:t>l</w:t>
+      </w:r>
+      <w:r>
+        <w:rPr>
+          <w:rFonts w:asciiTheme="majorHAnsi" w:hAnsiTheme="majorHAnsi"/>
+          <w:i/>
+          <w:color w:val="FF0000"/>
+        </w:rPr>
+        <w:t>y</w:t>
+      </w:r>
+      <w:r>
+        <w:rPr>
+          <w:rFonts w:asciiTheme="majorHAnsi" w:hAnsiTheme="majorHAnsi"/>
+          <w:i/>
+          <w:color w:val="FF0000"/>
+        </w:rPr>
+        <w:t xml:space="preserve"> you</w:t>
+      </w:r>
+      <w:r>
+        <w:rPr>
+          <w:rFonts w:asciiTheme="majorHAnsi" w:hAnsiTheme="majorHAnsi"/>
+          <w:i/>
+          <w:color w:val="FF0000"/>
+        </w:rPr>
+        <w:t xml:space="preserve"> have</w:t>
+      </w:r>
+      <w:r>
+        <w:rPr>
+          <w:rFonts w:asciiTheme="majorHAnsi" w:hAnsiTheme="majorHAnsi"/>
+          <w:i/>
+          <w:color w:val="FF0000"/>
+        </w:rPr>
+        <w:t xml:space="preserve"> discover</w:t>
+      </w:r>
+      <w:r>
+        <w:rPr>
+          <w:rFonts w:asciiTheme="majorHAnsi" w:hAnsiTheme="majorHAnsi"/>
+          <w:i/>
+          <w:color w:val="FF0000"/>
+        </w:rPr>
+        <w:t>ed.</w:t>
+      </w:r>
+      <w:r>
+        <w:rPr>
+          <w:rFonts w:asciiTheme="majorHAnsi" w:hAnsiTheme="majorHAnsi"/>
+          <w:i/>
+          <w:color w:val="FF0000"/>
+        </w:rPr>
+        <w:t xml:space="preserve"> Insert tables, images and short snippets of code if </w:t>
+      </w:r>
+      <w:r>
+        <w:rPr>
+          <w:rFonts w:asciiTheme="majorHAnsi" w:hAnsiTheme="majorHAnsi"/>
+          <w:i/>
+          <w:color w:val="FF0000"/>
+        </w:rPr>
+        <w:t>necessary</w:t>
+      </w:r>
+      <w:r>
+        <w:rPr>
+          <w:rFonts w:asciiTheme="majorHAnsi" w:hAnsiTheme="majorHAnsi"/>
+          <w:i/>
+          <w:color w:val="FF0000"/>
+        </w:rPr>
+        <w:t>.</w:t>
       </w:r>
     </w:p>
     <w:p>
@@ -1047,6 +1125,124 @@
           <w:rFonts w:asciiTheme="majorHAnsi" w:hAnsiTheme="majorHAnsi" w:cs="Times"/>
         </w:rPr>
       </w:pPr>
+      <w:r>
+        <w:rPr>
+          <w:rFonts w:asciiTheme="majorHAnsi" w:hAnsiTheme="majorHAnsi" w:cs="Times"/>
+        </w:rPr>
+        <w:t xml:space="preserve">To create a simple </w:t>
+      </w:r>
+      <w:r>
+        <w:rPr>
+          <w:rFonts w:asciiTheme="majorHAnsi" w:hAnsiTheme="majorHAnsi" w:cs="Times"/>
+        </w:rPr>
+        <w:t xml:space="preserve">but effective fluid dynamics </w:t>
+      </w:r>
+      <w:r>
+        <w:rPr>
+          <w:rFonts w:asciiTheme="majorHAnsi" w:hAnsiTheme="majorHAnsi" w:cs="Times"/>
+        </w:rPr>
+        <w:t>system, as used by Stam (1999) a grid will need to be created, first a 2D grid</w:t>
+      </w:r>
+      <w:r>
+        <w:rPr>
+          <w:rFonts w:asciiTheme="majorHAnsi" w:hAnsiTheme="majorHAnsi" w:cs="Times"/>
+        </w:rPr>
+        <w:t xml:space="preserve"> which can then later be converted into a 3D grid. E</w:t>
+      </w:r>
+      <w:r>
+        <w:rPr>
+          <w:rFonts w:asciiTheme="majorHAnsi" w:hAnsiTheme="majorHAnsi" w:cs="Times"/>
+        </w:rPr>
+        <w:t xml:space="preserve">ach of the grid sections will hold centralised data </w:t>
+      </w:r>
+      <w:r>
+        <w:rPr>
+          <w:rFonts w:asciiTheme="majorHAnsi" w:hAnsiTheme="majorHAnsi" w:cs="Times"/>
+        </w:rPr>
+        <w:t xml:space="preserve">which </w:t>
+      </w:r>
+      <w:proofErr w:type="gramStart"/>
+      <w:r>
+        <w:rPr>
+          <w:rFonts w:asciiTheme="majorHAnsi" w:hAnsiTheme="majorHAnsi" w:cs="Times"/>
+        </w:rPr>
+        <w:t>Stam(</w:t>
+      </w:r>
+      <w:proofErr w:type="gramEnd"/>
+      <w:r>
+        <w:rPr>
+          <w:rFonts w:asciiTheme="majorHAnsi" w:hAnsiTheme="majorHAnsi" w:cs="Times"/>
+        </w:rPr>
+        <w:t xml:space="preserve">1999) and </w:t>
+      </w:r>
+      <w:r>
+        <w:rPr>
+          <w:rFonts w:asciiTheme="majorHAnsi" w:hAnsiTheme="majorHAnsi" w:cs="Times"/>
+        </w:rPr>
+        <w:t>Stam</w:t>
+      </w:r>
+      <w:r>
+        <w:rPr>
+          <w:rFonts w:asciiTheme="majorHAnsi" w:hAnsiTheme="majorHAnsi" w:cs="Times"/>
+        </w:rPr>
+        <w:t>(</w:t>
+      </w:r>
+      <w:r>
+        <w:rPr>
+          <w:rFonts w:asciiTheme="majorHAnsi" w:hAnsiTheme="majorHAnsi" w:cs="Times"/>
+        </w:rPr>
+        <w:t>..</w:t>
+      </w:r>
+      <w:r>
+        <w:rPr>
+          <w:rFonts w:asciiTheme="majorHAnsi" w:hAnsiTheme="majorHAnsi" w:cs="Times"/>
+        </w:rPr>
+        <w:t xml:space="preserve">) favors as the </w:t>
+      </w:r>
+      <w:r>
+        <w:rPr>
+          <w:rFonts w:asciiTheme="majorHAnsi" w:hAnsiTheme="majorHAnsi" w:cs="Times"/>
+        </w:rPr>
+        <w:t xml:space="preserve">method </w:t>
+      </w:r>
+      <w:r>
+        <w:rPr>
+          <w:rFonts w:asciiTheme="majorHAnsi" w:hAnsiTheme="majorHAnsi" w:cs="Times"/>
+        </w:rPr>
+        <w:t>used to cre</w:t>
+      </w:r>
+      <w:r>
+        <w:rPr>
+          <w:rFonts w:asciiTheme="majorHAnsi" w:hAnsiTheme="majorHAnsi" w:cs="Times"/>
+        </w:rPr>
+        <w:t>ate the dynamic flow by controlling all the different variables within the grid individually.</w:t>
+      </w:r>
+      <w:r>
+        <w:rPr>
+          <w:rFonts w:asciiTheme="majorHAnsi" w:hAnsiTheme="majorHAnsi" w:cs="Times"/>
+        </w:rPr>
+        <w:t xml:space="preserve"> </w:t>
+      </w:r>
+      <w:r>
+        <w:rPr>
+          <w:rFonts w:asciiTheme="majorHAnsi" w:hAnsiTheme="majorHAnsi" w:cs="Times"/>
+        </w:rPr>
+        <w:t xml:space="preserve">This allows the flow through each section of grid to be controlled. This also allows extra variables to be added into the sections of the grid. The placement of objects into the scene can be shown and allow the flow to adjust in accordance e.g. a block placed in the section of the grid will mark it as containing an object and wouldn’t allow any flow into the section. The sections around would then adjust to deal with the </w:t>
+      </w:r>
+      <w:r>
+        <w:rPr>
+          <w:rFonts w:asciiTheme="majorHAnsi" w:hAnsiTheme="majorHAnsi" w:cs="Times"/>
+        </w:rPr>
+        <w:t>extra flow through their blo</w:t>
+      </w:r>
+      <w:bookmarkStart w:id="0" w:name="_GoBack"/>
+      <w:bookmarkEnd w:id="0"/>
+      <w:r>
+        <w:rPr>
+          <w:rFonts w:asciiTheme="majorHAnsi" w:hAnsiTheme="majorHAnsi" w:cs="Times"/>
+        </w:rPr>
+        <w:t>cks.</w:t>
+      </w:r>
     </w:p>
     <w:p>
       <w:pPr>
@@ -1063,6 +1259,432 @@
         <w:rPr>
           <w:rFonts w:asciiTheme="majorHAnsi" w:hAnsiTheme="majorHAnsi" w:cs="Times"/>
         </w:rPr>
+        <w:t>Calculations around how the flow will move</w:t>
+      </w:r>
+      <w:r>
+        <w:rPr>
+          <w:rFonts w:asciiTheme="majorHAnsi" w:hAnsiTheme="majorHAnsi" w:cs="Times"/>
+        </w:rPr>
+        <w:t xml:space="preserve"> around </w:t>
+      </w:r>
+      <w:r>
+        <w:rPr>
+          <w:rFonts w:asciiTheme="majorHAnsi" w:hAnsiTheme="majorHAnsi" w:cs="Times"/>
+        </w:rPr>
+        <w:t>into the other</w:t>
+      </w:r>
+      <w:r>
+        <w:rPr>
+          <w:rFonts w:asciiTheme="majorHAnsi" w:hAnsiTheme="majorHAnsi" w:cs="Times"/>
+        </w:rPr>
+        <w:t xml:space="preserve"> grid cells</w:t>
+      </w:r>
+      <w:r>
+        <w:rPr>
+          <w:rFonts w:asciiTheme="majorHAnsi" w:hAnsiTheme="majorHAnsi" w:cs="Times"/>
+        </w:rPr>
+        <w:t xml:space="preserve"> is solved using a diffusion solver. There are two different types; </w:t>
+      </w:r>
+      <w:r>
+        <w:rPr>
+          <w:rFonts w:asciiTheme="majorHAnsi" w:hAnsiTheme="majorHAnsi" w:cs="Times"/>
+        </w:rPr>
+        <w:t>implicit and explicit</w:t>
+      </w:r>
+      <w:r>
+        <w:rPr>
+          <w:rFonts w:asciiTheme="majorHAnsi" w:hAnsiTheme="majorHAnsi" w:cs="Times"/>
+        </w:rPr>
+        <w:t>.</w:t>
+      </w:r>
+      <w:r>
+        <w:rPr>
+          <w:rFonts w:asciiTheme="majorHAnsi" w:hAnsiTheme="majorHAnsi" w:cs="Times"/>
+        </w:rPr>
+        <w:t xml:space="preserve"> </w:t>
+      </w:r>
+      <w:r>
+        <w:rPr>
+          <w:rFonts w:asciiTheme="majorHAnsi" w:hAnsiTheme="majorHAnsi" w:cs="Times"/>
+        </w:rPr>
+        <w:t xml:space="preserve">(Sharcnet,2009) Goes into more detail about the specific differences </w:t>
+      </w:r>
+      <w:r>
+        <w:rPr>
+          <w:rFonts w:asciiTheme="majorHAnsi" w:hAnsiTheme="majorHAnsi" w:cs="Times"/>
+        </w:rPr>
+        <w:t xml:space="preserve">between implicit and explicit, the project will use the implicit one as it is better at handling any of the values without getting to big or out of control. </w:t>
+      </w:r>
+    </w:p>
+    <w:p>
+      <w:pPr>
+        <w:widowControl w:val="0"/>
+        <w:autoSpaceDE w:val="0"/>
+        <w:autoSpaceDN w:val="0"/>
+        <w:adjustRightInd w:val="0"/>
+        <w:spacing w:after="240" w:line="280" w:lineRule="atLeast"/>
+        <w:rPr>
+          <w:rFonts w:asciiTheme="majorHAnsi" w:hAnsiTheme="majorHAnsi" w:cs="Times"/>
+        </w:rPr>
+      </w:pPr>
+      <w:r>
+        <w:rPr>
+          <w:rFonts w:asciiTheme="majorHAnsi" w:hAnsiTheme="majorHAnsi" w:cs="Times"/>
+        </w:rPr>
+        <w:t xml:space="preserve">With the method of </w:t>
+      </w:r>
+      <w:r>
+        <w:rPr>
+          <w:rFonts w:asciiTheme="majorHAnsi" w:hAnsiTheme="majorHAnsi" w:cs="Times"/>
+        </w:rPr>
+        <w:t xml:space="preserve">solving </w:t>
+      </w:r>
+      <w:r>
+        <w:rPr>
+          <w:rFonts w:asciiTheme="majorHAnsi" w:hAnsiTheme="majorHAnsi" w:cs="Times"/>
+        </w:rPr>
+        <w:t>density decided upon</w:t>
+      </w:r>
+      <w:r>
+        <w:rPr>
+          <w:rFonts w:asciiTheme="majorHAnsi" w:hAnsiTheme="majorHAnsi" w:cs="Times"/>
+        </w:rPr>
+        <w:t xml:space="preserve">, </w:t>
+      </w:r>
+      <w:proofErr w:type="spellStart"/>
+      <w:r>
+        <w:rPr>
+          <w:rFonts w:asciiTheme="majorHAnsi" w:hAnsiTheme="majorHAnsi" w:cs="Times"/>
+        </w:rPr>
+        <w:t>Caretto</w:t>
+      </w:r>
+      <w:proofErr w:type="spellEnd"/>
+      <w:r>
+        <w:rPr>
+          <w:rFonts w:asciiTheme="majorHAnsi" w:hAnsiTheme="majorHAnsi" w:cs="Times"/>
+        </w:rPr>
+        <w:t xml:space="preserve"> (2010) states that density – based solvers are traditionally used for compressible flows, </w:t>
+      </w:r>
+      <w:r>
+        <w:rPr>
+          <w:rFonts w:asciiTheme="majorHAnsi" w:hAnsiTheme="majorHAnsi" w:cs="Times"/>
+        </w:rPr>
+        <w:t xml:space="preserve">as the simulation being produced allows the flow to be compressed a density solver is appropriate to use. Within the density solver there are several steps that need to be followed as seen below (figure2). </w:t>
+      </w:r>
+    </w:p>
+    <w:p>
+      <w:pPr>
+        <w:widowControl w:val="0"/>
+        <w:autoSpaceDE w:val="0"/>
+        <w:autoSpaceDN w:val="0"/>
+        <w:adjustRightInd w:val="0"/>
+        <w:spacing w:after="240" w:line="280" w:lineRule="atLeast"/>
+        <w:rPr>
+          <w:rFonts w:asciiTheme="majorHAnsi" w:hAnsiTheme="majorHAnsi" w:cs="Times"/>
+        </w:rPr>
+      </w:pPr>
+      <w:r>
+        <w:rPr>
+          <w:rFonts w:asciiTheme="majorHAnsi" w:hAnsiTheme="majorHAnsi"/>
+          <w:noProof/>
+        </w:rPr>
+        <w:drawing>
+          <wp:anchor distT="0" distB="0" distL="114300" distR="114300" simplePos="0" relativeHeight="251661312" behindDoc="1" locked="0" layoutInCell="1" allowOverlap="1" wp14:anchorId="34953150" wp14:editId="52CEE04E">
+            <wp:simplePos x="0" y="0"/>
+            <wp:positionH relativeFrom="margin">
+              <wp:align>left</wp:align>
+            </wp:positionH>
+            <wp:positionV relativeFrom="paragraph">
+              <wp:posOffset>6350</wp:posOffset>
+            </wp:positionV>
+            <wp:extent cx="2828925" cy="1447800"/>
+            <wp:effectExtent l="0" t="0" r="9525" b="0"/>
+            <wp:wrapTight wrapText="bothSides">
+              <wp:wrapPolygon edited="0">
+                <wp:start x="0" y="0"/>
+                <wp:lineTo x="0" y="21316"/>
+                <wp:lineTo x="21527" y="21316"/>
+                <wp:lineTo x="21527" y="0"/>
+                <wp:lineTo x="0" y="0"/>
+              </wp:wrapPolygon>
+            </wp:wrapTight>
+            <wp:docPr id="3" name="Picture 3"/>
+            <wp:cNvGraphicFramePr>
+              <a:graphicFrameLocks xmlns:a="http://schemas.openxmlformats.org/drawingml/2006/main" noChangeAspect="1"/>
+            </wp:cNvGraphicFramePr>
+            <a:graphic xmlns:a="http://schemas.openxmlformats.org/drawingml/2006/main">
+              <a:graphicData uri="http://schemas.openxmlformats.org/drawingml/2006/picture">
+                <pic:pic xmlns:pic="http://schemas.openxmlformats.org/drawingml/2006/picture">
+                  <pic:nvPicPr>
+                    <pic:cNvPr id="0" name="Picture 1"/>
+                    <pic:cNvPicPr>
+                      <a:picLocks noChangeAspect="1" noChangeArrowheads="1"/>
+                    </pic:cNvPicPr>
+                  </pic:nvPicPr>
+                  <pic:blipFill>
+                    <a:blip r:embed="rId8">
+                      <a:extLst>
+                        <a:ext uri="{28A0092B-C50C-407E-A947-70E740481C1C}">
+                          <a14:useLocalDpi xmlns:a14="http://schemas.microsoft.com/office/drawing/2010/main" val="0"/>
+                        </a:ext>
+                      </a:extLst>
+                    </a:blip>
+                    <a:srcRect/>
+                    <a:stretch>
+                      <a:fillRect/>
+                    </a:stretch>
+                  </pic:blipFill>
+                  <pic:spPr bwMode="auto">
+                    <a:xfrm>
+                      <a:off x="0" y="0"/>
+                      <a:ext cx="2828925" cy="1447800"/>
+                    </a:xfrm>
+                    <a:prstGeom prst="rect">
+                      <a:avLst/>
+                    </a:prstGeom>
+                    <a:noFill/>
+                    <a:ln>
+                      <a:noFill/>
+                    </a:ln>
+                  </pic:spPr>
+                </pic:pic>
+              </a:graphicData>
+            </a:graphic>
+            <wp14:sizeRelH relativeFrom="page">
+              <wp14:pctWidth>0</wp14:pctWidth>
+            </wp14:sizeRelH>
+            <wp14:sizeRelV relativeFrom="page">
+              <wp14:pctHeight>0</wp14:pctHeight>
+            </wp14:sizeRelV>
+          </wp:anchor>
+        </w:drawing>
+      </w:r>
+    </w:p>
+    <w:p>
+      <w:pPr>
+        <w:widowControl w:val="0"/>
+        <w:autoSpaceDE w:val="0"/>
+        <w:autoSpaceDN w:val="0"/>
+        <w:adjustRightInd w:val="0"/>
+        <w:spacing w:after="240" w:line="280" w:lineRule="atLeast"/>
+        <w:rPr>
+          <w:rFonts w:asciiTheme="majorHAnsi" w:hAnsiTheme="majorHAnsi" w:cs="Times"/>
+        </w:rPr>
+      </w:pPr>
+    </w:p>
+    <w:p>
+      <w:pPr>
+        <w:widowControl w:val="0"/>
+        <w:autoSpaceDE w:val="0"/>
+        <w:autoSpaceDN w:val="0"/>
+        <w:adjustRightInd w:val="0"/>
+        <w:spacing w:after="240" w:line="280" w:lineRule="atLeast"/>
+        <w:rPr>
+          <w:rFonts w:asciiTheme="majorHAnsi" w:hAnsiTheme="majorHAnsi" w:cs="Times"/>
+        </w:rPr>
+      </w:pPr>
+    </w:p>
+    <w:p>
+      <w:pPr>
+        <w:widowControl w:val="0"/>
+        <w:autoSpaceDE w:val="0"/>
+        <w:autoSpaceDN w:val="0"/>
+        <w:adjustRightInd w:val="0"/>
+        <w:spacing w:after="240" w:line="280" w:lineRule="atLeast"/>
+        <w:rPr>
+          <w:rFonts w:asciiTheme="majorHAnsi" w:hAnsiTheme="majorHAnsi" w:cs="Times"/>
+        </w:rPr>
+      </w:pPr>
+    </w:p>
+    <w:p>
+      <w:pPr>
+        <w:widowControl w:val="0"/>
+        <w:autoSpaceDE w:val="0"/>
+        <w:autoSpaceDN w:val="0"/>
+        <w:adjustRightInd w:val="0"/>
+        <w:spacing w:after="240" w:line="280" w:lineRule="atLeast"/>
+        <w:rPr>
+          <w:rFonts w:asciiTheme="majorHAnsi" w:hAnsiTheme="majorHAnsi" w:cs="Times"/>
+        </w:rPr>
+      </w:pPr>
+      <w:r>
+        <w:rPr>
+          <w:noProof/>
+        </w:rPr>
+        <mc:AlternateContent>
+          <mc:Choice Requires="wps">
+            <w:drawing>
+              <wp:anchor distT="0" distB="0" distL="114300" distR="114300" simplePos="0" relativeHeight="251663360" behindDoc="1" locked="0" layoutInCell="1" allowOverlap="1" wp14:anchorId="4985B1A3" wp14:editId="2F033004">
+                <wp:simplePos x="0" y="0"/>
+                <wp:positionH relativeFrom="margin">
+                  <wp:align>left</wp:align>
+                </wp:positionH>
+                <wp:positionV relativeFrom="paragraph">
+                  <wp:posOffset>161290</wp:posOffset>
+                </wp:positionV>
+                <wp:extent cx="2828925" cy="635"/>
+                <wp:effectExtent l="0" t="0" r="9525" b="5715"/>
+                <wp:wrapTight wrapText="bothSides">
+                  <wp:wrapPolygon edited="0">
+                    <wp:start x="0" y="0"/>
+                    <wp:lineTo x="0" y="20496"/>
+                    <wp:lineTo x="21527" y="20496"/>
+                    <wp:lineTo x="21527" y="0"/>
+                    <wp:lineTo x="0" y="0"/>
+                  </wp:wrapPolygon>
+                </wp:wrapTight>
+                <wp:docPr id="4" name="Text Box 4"/>
+                <wp:cNvGraphicFramePr/>
+                <a:graphic xmlns:a="http://schemas.openxmlformats.org/drawingml/2006/main">
+                  <a:graphicData uri="http://schemas.microsoft.com/office/word/2010/wordprocessingShape">
+                    <wps:wsp>
+                      <wps:cNvSpPr txBox="1"/>
+                      <wps:spPr>
+                        <a:xfrm>
+                          <a:off x="0" y="0"/>
+                          <a:ext cx="2828925" cy="635"/>
+                        </a:xfrm>
+                        <a:prstGeom prst="rect">
+                          <a:avLst/>
+                        </a:prstGeom>
+                        <a:solidFill>
+                          <a:prstClr val="white"/>
+                        </a:solidFill>
+                        <a:ln>
+                          <a:noFill/>
+                        </a:ln>
+                      </wps:spPr>
+                      <wps:txbx>
+                        <w:txbxContent>
+                          <w:p>
+                            <w:pPr>
+                              <w:pStyle w:val="Caption"/>
+                              <w:rPr>
+                                <w:rFonts w:asciiTheme="majorHAnsi" w:hAnsiTheme="majorHAnsi"/>
+                                <w:noProof/>
+                                <w:sz w:val="24"/>
+                                <w:szCs w:val="24"/>
+                              </w:rPr>
+                            </w:pPr>
+                            <w:r>
+                              <w:t xml:space="preserve">Figure </w:t>
+                            </w:r>
+                            <w:fldSimple w:instr=" SEQ Figure \* ARABIC ">
+                              <w:r>
+                                <w:rPr>
+                                  <w:noProof/>
+                                </w:rPr>
+                                <w:t>2</w:t>
+                              </w:r>
+                            </w:fldSimple>
+                            <w:r>
+                              <w:t xml:space="preserve"> Density solver iterations</w:t>
+                            </w:r>
+                          </w:p>
+                        </w:txbxContent>
+                      </wps:txbx>
+                      <wps:bodyPr rot="0" spcFirstLastPara="0" vertOverflow="overflow" horzOverflow="overflow" vert="horz" wrap="square" lIns="0" tIns="0" rIns="0" bIns="0" numCol="1" spcCol="0" rtlCol="0" fromWordArt="0" anchor="t" anchorCtr="0" forceAA="0" compatLnSpc="1">
+                        <a:prstTxWarp prst="textNoShape">
+                          <a:avLst/>
+                        </a:prstTxWarp>
+                        <a:spAutoFit/>
+                      </wps:bodyPr>
+                    </wps:wsp>
+                  </a:graphicData>
+                </a:graphic>
+              </wp:anchor>
+            </w:drawing>
+          </mc:Choice>
+          <mc:Fallback>
+            <w:pict>
+              <v:shape w14:anchorId="4985B1A3" id="Text Box 4" o:spid="_x0000_s1027" type="#_x0000_t202" style="position:absolute;margin-left:0;margin-top:12.7pt;width:222.75pt;height:.05pt;z-index:-251653120;visibility:visible;mso-wrap-style:square;mso-wrap-distance-left:9pt;mso-wrap-distance-top:0;mso-wrap-distance-right:9pt;mso-wrap-distance-bottom:0;mso-position-horizontal:left;mso-position-horizontal-relative:margin;mso-position-vertical:absolute;mso-position-vertical-relative:text;v-text-anchor:top" o:gfxdata="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" stroked="f">
+                <v:textbox style="mso-fit-shape-to-text:t" inset="0,0,0,0">
+                  <w:txbxContent>
+                    <w:p>
+                      <w:pPr>
+                        <w:pStyle w:val="Caption"/>
+                        <w:rPr>
+                          <w:rFonts w:asciiTheme="majorHAnsi" w:hAnsiTheme="majorHAnsi"/>
+                          <w:noProof/>
+                          <w:sz w:val="24"/>
+                          <w:szCs w:val="24"/>
+                        </w:rPr>
+                      </w:pPr>
+                      <w:r>
+                        <w:t xml:space="preserve">Figure </w:t>
+                      </w:r>
+                      <w:fldSimple w:instr=" SEQ Figure \* ARABIC ">
+                        <w:r>
+                          <w:rPr>
+                            <w:noProof/>
+                          </w:rPr>
+                          <w:t>2</w:t>
+                        </w:r>
+                      </w:fldSimple>
+                      <w:r>
+                        <w:t xml:space="preserve"> Density solver iterations</w:t>
+                      </w:r>
+                    </w:p>
+                  </w:txbxContent>
+                </v:textbox>
+                <w10:wrap type="tight" anchorx="margin"/>
+              </v:shape>
+            </w:pict>
+          </mc:Fallback>
+        </mc:AlternateContent>
+      </w:r>
+    </w:p>
+    <w:p>
+      <w:pPr>
+        <w:widowControl w:val="0"/>
+        <w:autoSpaceDE w:val="0"/>
+        <w:autoSpaceDN w:val="0"/>
+        <w:adjustRightInd w:val="0"/>
+        <w:spacing w:after="240" w:line="280" w:lineRule="atLeast"/>
+        <w:rPr>
+          <w:rFonts w:asciiTheme="majorHAnsi" w:hAnsiTheme="majorHAnsi" w:cs="Times"/>
+        </w:rPr>
+      </w:pPr>
+    </w:p>
+    <w:p>
+      <w:pPr>
+        <w:widowControl w:val="0"/>
+        <w:autoSpaceDE w:val="0"/>
+        <w:autoSpaceDN w:val="0"/>
+        <w:adjustRightInd w:val="0"/>
+        <w:spacing w:after="240" w:line="280" w:lineRule="atLeast"/>
+        <w:rPr>
+          <w:rFonts w:asciiTheme="majorHAnsi" w:hAnsiTheme="majorHAnsi" w:cs="Times"/>
+        </w:rPr>
+      </w:pPr>
+    </w:p>
+    <w:p>
+      <w:pPr>
+        <w:widowControl w:val="0"/>
+        <w:autoSpaceDE w:val="0"/>
+        <w:autoSpaceDN w:val="0"/>
+        <w:adjustRightInd w:val="0"/>
+        <w:spacing w:after="240" w:line="280" w:lineRule="atLeast"/>
+        <w:rPr>
+          <w:rFonts w:asciiTheme="majorHAnsi" w:hAnsiTheme="majorHAnsi" w:cs="Times"/>
+        </w:rPr>
+      </w:pPr>
+    </w:p>
+    <w:p>
+      <w:pPr>
+        <w:widowControl w:val="0"/>
+        <w:autoSpaceDE w:val="0"/>
+        <w:autoSpaceDN w:val="0"/>
+        <w:adjustRightInd w:val="0"/>
+        <w:spacing w:after="240" w:line="280" w:lineRule="atLeast"/>
+        <w:rPr>
+          <w:rFonts w:asciiTheme="majorHAnsi" w:hAnsiTheme="majorHAnsi" w:cs="Times"/>
+        </w:rPr>
+      </w:pPr>
+      <w:r>
+        <w:rPr>
+          <w:rFonts w:asciiTheme="majorHAnsi" w:hAnsiTheme="majorHAnsi" w:cs="Times"/>
+        </w:rPr>
         <w:t>4 Conclusion and Recommendations (</w:t>
       </w:r>
       <w:r>
@@ -1263,6 +1885,7 @@
         <w:t xml:space="preserve">UWE Library </w:t>
       </w:r>
       <w:proofErr w:type="spellStart"/>
+      <w:proofErr w:type="gramStart"/>
       <w:r>
         <w:rPr>
           <w:rFonts w:asciiTheme="majorHAnsi" w:hAnsiTheme="majorHAnsi"/>
@@ -1271,6 +1894,7 @@
         <w:t>Services:Study</w:t>
       </w:r>
       <w:proofErr w:type="spellEnd"/>
+      <w:proofErr w:type="gramEnd"/>
       <w:r>
         <w:rPr>
           <w:rFonts w:asciiTheme="majorHAnsi" w:hAnsiTheme="majorHAnsi"/>
@@ -1282,23 +1906,65 @@
         <w:rPr>
           <w:rFonts w:asciiTheme="majorHAnsi" w:hAnsiTheme="majorHAnsi"/>
         </w:rPr>
-        <w:t xml:space="preserve">[Online] Available from </w:t>
-      </w:r>
-      <w:hyperlink r:id="rId8" w:history="1">
+        <w:t>[Online] Available from [18 September 2009]</w:t>
+      </w:r>
+    </w:p>
+    <w:p>
+      <w:pPr>
+        <w:rPr>
+          <w:rFonts w:asciiTheme="majorHAnsi" w:hAnsiTheme="majorHAnsi"/>
+        </w:rPr>
+      </w:pPr>
+    </w:p>
+    <w:p>
+      <w:pPr>
+        <w:rPr>
+          <w:rFonts w:asciiTheme="majorHAnsi" w:hAnsiTheme="majorHAnsi"/>
+        </w:rPr>
+      </w:pPr>
+      <w:hyperlink r:id="rId9" w:history="1">
         <w:r>
           <w:rPr>
             <w:rStyle w:val="Hyperlink"/>
             <w:rFonts w:asciiTheme="majorHAnsi" w:hAnsiTheme="majorHAnsi"/>
-            <w:color w:val="auto"/>
           </w:rPr>
-          <w:t>http://www.uwe.ac.uk/library/resources/general/iskillzone/referencing/harvardreferencing/</w:t>
+          <w:t>https://www.researchgate.net/figure/Density-solver-steps_fig1_289666107 - figure 2</w:t>
         </w:r>
       </w:hyperlink>
-      <w:r>
-        <w:rPr>
-          <w:rFonts w:asciiTheme="majorHAnsi" w:hAnsiTheme="majorHAnsi"/>
-        </w:rPr>
-        <w:t xml:space="preserve"> [18 September 2009]</w:t>
+    </w:p>
+    <w:p>
+      <w:pPr>
+        <w:rPr>
+          <w:rFonts w:asciiTheme="majorHAnsi" w:hAnsiTheme="majorHAnsi"/>
+        </w:rPr>
+      </w:pPr>
+    </w:p>
+    <w:p>
+      <w:pPr>
+        <w:rPr>
+          <w:rFonts w:asciiTheme="majorHAnsi" w:hAnsiTheme="majorHAnsi"/>
+        </w:rPr>
+      </w:pPr>
+      <w:hyperlink r:id="rId10" w:history="1">
+        <w:r>
+          <w:rPr>
+            <w:rStyle w:val="Hyperlink"/>
+            <w:rFonts w:asciiTheme="majorHAnsi" w:hAnsiTheme="majorHAnsi"/>
+          </w:rPr>
+          <w:t>https://www.sharcnet.ca/Software/Fluent6/html/ug/node988.htm</w:t>
+        </w:r>
+      </w:hyperlink>
+      <w:r>
+        <w:rPr>
+          <w:rFonts w:asciiTheme="majorHAnsi" w:hAnsiTheme="majorHAnsi"/>
+        </w:rPr>
+        <w:t xml:space="preserve"> - </w:t>
+      </w:r>
+      <w:r>
+        <w:rPr>
+          <w:rFonts w:asciiTheme="majorHAnsi" w:hAnsiTheme="majorHAnsi"/>
+        </w:rPr>
+        <w:t>FLUENT 6.3 User's Guide - 25.1.2 Density-Based Solver</w:t>
       </w:r>
     </w:p>
     <w:p>
@@ -1698,7 +2364,7 @@
       </w:r>
     </w:p>
     <w:sectPr>
-      <w:headerReference w:type="default" r:id="rId9"/>
+      <w:headerReference w:type="default" r:id="rId11"/>
       <w:pgSz w:w="11900" w:h="16840"/>
       <w:pgMar w:top="1440" w:right="1800" w:bottom="1440" w:left="1800" w:header="708" w:footer="708" w:gutter="0"/>
       <w:cols w:space="708"/>
@@ -2418,6 +3084,18 @@
       <w:szCs w:val="18"/>
     </w:rPr>
   </w:style>
+  <w:style w:type="character" w:styleId="UnresolvedMention">
+    <w:name w:val="Unresolved Mention"/>
+    <w:basedOn w:val="DefaultParagraphFont"/>
+    <w:uiPriority w:val="99"/>
+    <w:semiHidden/>
+    <w:unhideWhenUsed/>
+    <w:rsid w:val="00753501"/>
+    <w:rPr>
+      <w:color w:val="808080"/>
+      <w:shd w:val="clear" w:color="auto" w:fill="E6E6E6"/>
+    </w:rPr>
+  </w:style>
 </w:styles>
 </file>
 

</xml_diff>

<commit_message>
Set colour when touched
</commit_message>
<xml_diff>
--- a/research_report_.docx
+++ b/research_report_.docx
@@ -86,6 +86,25 @@
           <w:rFonts w:asciiTheme="majorHAnsi" w:hAnsiTheme="majorHAnsi"/>
         </w:rPr>
         <w:t>not included in wordcount</w:t>
+      </w:r>
+    </w:p>
+    <w:p>
+      <w:pPr>
+        <w:rPr>
+          <w:rFonts w:asciiTheme="majorHAnsi" w:hAnsiTheme="majorHAnsi"/>
+        </w:rPr>
+      </w:pPr>
+      <w:r>
+        <w:rPr>
+          <w:rFonts w:asciiTheme="majorHAnsi" w:hAnsiTheme="majorHAnsi"/>
+        </w:rPr>
+        <w:t xml:space="preserve">My project is about fluid dynamics and how it can be combined with rigidbodies to simulate the effects of wind on a rigidbodies. </w:t>
+      </w:r>
+      <w:r>
+        <w:rPr>
+          <w:rFonts w:asciiTheme="majorHAnsi" w:hAnsiTheme="majorHAnsi"/>
+        </w:rPr>
+        <w:t xml:space="preserve">The wind effect would be modelled by using fluid dynamics </w:t>
       </w:r>
     </w:p>
     <w:p>
@@ -472,137 +491,19 @@
         <w:rPr>
           <w:rFonts w:asciiTheme="majorHAnsi" w:hAnsiTheme="majorHAnsi"/>
         </w:rPr>
-        <w:t xml:space="preserve">Graphics are ever evolving and have come a long way since they were first developed in the 1940’s. Due to the modern demand for graphics in films and games to look as realistic as possible. </w:t>
-      </w:r>
-      <w:r>
-        <w:rPr>
-          <w:rFonts w:asciiTheme="majorHAnsi" w:hAnsiTheme="majorHAnsi"/>
-        </w:rPr>
-        <w:t xml:space="preserve">Certain techniques have had to have been developed to keep up with the demand. These techniques include fluid dynamics as one way of modelling liquids and gases through a scene. The fluid dynamics need to be produced </w:t>
-      </w:r>
-      <w:r>
-        <w:rPr>
-          <w:rFonts w:asciiTheme="majorHAnsi" w:hAnsiTheme="majorHAnsi"/>
-        </w:rPr>
-        <w:t>in real time</w:t>
-      </w:r>
-      <w:r>
-        <w:rPr>
-          <w:rFonts w:asciiTheme="majorHAnsi" w:hAnsiTheme="majorHAnsi"/>
-        </w:rPr>
-        <w:t xml:space="preserve"> so that it </w:t>
-      </w:r>
-      <w:r>
-        <w:rPr>
-          <w:rFonts w:asciiTheme="majorHAnsi" w:hAnsiTheme="majorHAnsi"/>
-        </w:rPr>
-        <w:t xml:space="preserve">can </w:t>
-      </w:r>
-      <w:r>
-        <w:rPr>
-          <w:rFonts w:asciiTheme="majorHAnsi" w:hAnsiTheme="majorHAnsi"/>
-        </w:rPr>
-        <w:t xml:space="preserve">react to the objects </w:t>
-      </w:r>
-      <w:r>
-        <w:rPr>
-          <w:rFonts w:asciiTheme="majorHAnsi" w:hAnsiTheme="majorHAnsi"/>
-        </w:rPr>
-        <w:t xml:space="preserve">placed </w:t>
-      </w:r>
-      <w:r>
-        <w:rPr>
-          <w:rFonts w:asciiTheme="majorHAnsi" w:hAnsiTheme="majorHAnsi"/>
-        </w:rPr>
-        <w:t>within the scene.</w:t>
-      </w:r>
-      <w:r>
-        <w:rPr>
-          <w:rFonts w:asciiTheme="majorHAnsi" w:hAnsiTheme="majorHAnsi"/>
-        </w:rPr>
-        <w:t xml:space="preserve"> </w:t>
-      </w:r>
-      <w:r>
-        <w:rPr>
-          <w:rFonts w:asciiTheme="majorHAnsi" w:hAnsiTheme="majorHAnsi"/>
-        </w:rPr>
-        <w:t xml:space="preserve"> </w:t>
-      </w:r>
-      <w:r>
-        <w:rPr>
-          <w:rFonts w:asciiTheme="majorHAnsi" w:hAnsiTheme="majorHAnsi"/>
-        </w:rPr>
-        <w:t>A lot of work into fluid dynamics has been done by Stam (1999) who created a semi-</w:t>
-      </w:r>
-      <w:proofErr w:type="spellStart"/>
-      <w:r>
-        <w:rPr>
-          <w:rFonts w:asciiTheme="majorHAnsi" w:hAnsiTheme="majorHAnsi"/>
-        </w:rPr>
-        <w:t>lag</w:t>
-      </w:r>
-      <w:r>
-        <w:rPr>
-          <w:rFonts w:asciiTheme="majorHAnsi" w:hAnsiTheme="majorHAnsi"/>
-        </w:rPr>
-        <w:t>r</w:t>
-      </w:r>
-      <w:r>
-        <w:rPr>
-          <w:rFonts w:asciiTheme="majorHAnsi" w:hAnsiTheme="majorHAnsi"/>
-        </w:rPr>
-        <w:t>a</w:t>
-      </w:r>
-      <w:r>
-        <w:rPr>
-          <w:rFonts w:asciiTheme="majorHAnsi" w:hAnsiTheme="majorHAnsi"/>
-        </w:rPr>
-        <w:t>ng</w:t>
-      </w:r>
-      <w:r>
-        <w:rPr>
-          <w:rFonts w:asciiTheme="majorHAnsi" w:hAnsiTheme="majorHAnsi"/>
-        </w:rPr>
-        <w:t>ian</w:t>
-      </w:r>
-      <w:proofErr w:type="spellEnd"/>
-      <w:r>
-        <w:rPr>
-          <w:rFonts w:asciiTheme="majorHAnsi" w:hAnsiTheme="majorHAnsi"/>
-        </w:rPr>
-        <w:t xml:space="preserve"> method to produce a grid</w:t>
-      </w:r>
-      <w:r>
-        <w:rPr>
-          <w:rFonts w:asciiTheme="majorHAnsi" w:hAnsiTheme="majorHAnsi"/>
-        </w:rPr>
-        <w:t xml:space="preserve"> (figure 1</w:t>
-      </w:r>
-      <w:proofErr w:type="gramStart"/>
-      <w:r>
-        <w:rPr>
-          <w:rFonts w:asciiTheme="majorHAnsi" w:hAnsiTheme="majorHAnsi"/>
-        </w:rPr>
-        <w:t xml:space="preserve">) </w:t>
-      </w:r>
-      <w:r>
-        <w:rPr>
-          <w:rFonts w:asciiTheme="majorHAnsi" w:hAnsiTheme="majorHAnsi"/>
-        </w:rPr>
-        <w:t>,</w:t>
-      </w:r>
-      <w:proofErr w:type="gramEnd"/>
-      <w:r>
-        <w:rPr>
-          <w:rFonts w:asciiTheme="majorHAnsi" w:hAnsiTheme="majorHAnsi"/>
-        </w:rPr>
-        <w:t xml:space="preserve"> </w:t>
-      </w:r>
-      <w:r>
-        <w:rPr>
-          <w:rFonts w:asciiTheme="majorHAnsi" w:hAnsiTheme="majorHAnsi"/>
-        </w:rPr>
-        <w:t>that holds data in the center of each segment.</w:t>
+        <w:t>Due to the modern demand for graphics in films and games to look as realistic as possible</w:t>
+      </w:r>
+      <w:r>
+        <w:rPr>
+          <w:rFonts w:asciiTheme="majorHAnsi" w:hAnsiTheme="majorHAnsi"/>
+        </w:rPr>
+        <w:t xml:space="preserve"> c</w:t>
+      </w:r>
+      <w:r>
+        <w:rPr>
+          <w:rFonts w:asciiTheme="majorHAnsi" w:hAnsiTheme="majorHAnsi"/>
+        </w:rPr>
+        <w:t xml:space="preserve">ertain techniques have had to have been developed to keep up with the demand. </w:t>
       </w:r>
     </w:p>
     <w:p>
@@ -620,49 +521,61 @@
         <w:rPr>
           <w:rFonts w:asciiTheme="majorHAnsi" w:hAnsiTheme="majorHAnsi"/>
         </w:rPr>
-        <w:t xml:space="preserve">The grid – based system </w:t>
-      </w:r>
-      <w:r>
-        <w:rPr>
-          <w:rFonts w:asciiTheme="majorHAnsi" w:hAnsiTheme="majorHAnsi"/>
-        </w:rPr>
-        <w:t>allows the fluid to flow</w:t>
-      </w:r>
-      <w:r>
-        <w:rPr>
-          <w:rFonts w:asciiTheme="majorHAnsi" w:hAnsiTheme="majorHAnsi"/>
-        </w:rPr>
-        <w:t xml:space="preserve"> through the cells</w:t>
-      </w:r>
-      <w:r>
-        <w:rPr>
-          <w:rFonts w:asciiTheme="majorHAnsi" w:hAnsiTheme="majorHAnsi"/>
-        </w:rPr>
-        <w:t xml:space="preserve"> by checking the </w:t>
-      </w:r>
-      <w:r>
-        <w:rPr>
-          <w:rFonts w:asciiTheme="majorHAnsi" w:hAnsiTheme="majorHAnsi"/>
-        </w:rPr>
-        <w:t>other cells</w:t>
-      </w:r>
-      <w:r>
-        <w:rPr>
-          <w:rFonts w:asciiTheme="majorHAnsi" w:hAnsiTheme="majorHAnsi"/>
-        </w:rPr>
-        <w:t xml:space="preserve"> around</w:t>
-      </w:r>
-      <w:r>
-        <w:rPr>
-          <w:rFonts w:asciiTheme="majorHAnsi" w:hAnsiTheme="majorHAnsi"/>
-        </w:rPr>
-        <w:t>, however the system was produced on the central processing unit (CPU), which limited the extent of the project. Further work has then been done by (</w:t>
-      </w:r>
-      <w:r>
-        <w:rPr>
-          <w:rFonts w:asciiTheme="majorHAnsi" w:hAnsiTheme="majorHAnsi"/>
-        </w:rPr>
-        <w:t>Liu et al,</w:t>
+        <w:t xml:space="preserve">These techniques include fluid dynamics as </w:t>
+      </w:r>
+      <w:r>
+        <w:rPr>
+          <w:rFonts w:asciiTheme="majorHAnsi" w:hAnsiTheme="majorHAnsi"/>
+        </w:rPr>
+        <w:t>a</w:t>
+      </w:r>
+      <w:r>
+        <w:rPr>
+          <w:rFonts w:asciiTheme="majorHAnsi" w:hAnsiTheme="majorHAnsi"/>
+        </w:rPr>
+        <w:t xml:space="preserve"> way of modelling liquids and gases through a scene. The fluid dynamics need to be produced </w:t>
+      </w:r>
+      <w:r>
+        <w:rPr>
+          <w:rFonts w:asciiTheme="majorHAnsi" w:hAnsiTheme="majorHAnsi"/>
+        </w:rPr>
+        <w:t>in real time</w:t>
+      </w:r>
+      <w:r>
+        <w:rPr>
+          <w:rFonts w:asciiTheme="majorHAnsi" w:hAnsiTheme="majorHAnsi"/>
+        </w:rPr>
+        <w:t xml:space="preserve"> so that it </w:t>
+      </w:r>
+      <w:r>
+        <w:rPr>
+          <w:rFonts w:asciiTheme="majorHAnsi" w:hAnsiTheme="majorHAnsi"/>
+        </w:rPr>
+        <w:t xml:space="preserve">can </w:t>
+      </w:r>
+      <w:r>
+        <w:rPr>
+          <w:rFonts w:asciiTheme="majorHAnsi" w:hAnsiTheme="majorHAnsi"/>
+        </w:rPr>
+        <w:t xml:space="preserve">be updated to and </w:t>
+      </w:r>
+      <w:r>
+        <w:rPr>
+          <w:rFonts w:asciiTheme="majorHAnsi" w:hAnsiTheme="majorHAnsi"/>
+        </w:rPr>
+        <w:t xml:space="preserve">react to the objects </w:t>
+      </w:r>
+      <w:r>
+        <w:rPr>
+          <w:rFonts w:asciiTheme="majorHAnsi" w:hAnsiTheme="majorHAnsi"/>
+        </w:rPr>
+        <w:t xml:space="preserve">placed </w:t>
+      </w:r>
+      <w:r>
+        <w:rPr>
+          <w:rFonts w:asciiTheme="majorHAnsi" w:hAnsiTheme="majorHAnsi"/>
+        </w:rPr>
+        <w:t>within the scene.</w:t>
       </w:r>
       <w:r>
         <w:rPr>
@@ -674,75 +587,75 @@
         <w:rPr>
           <w:rFonts w:asciiTheme="majorHAnsi" w:hAnsiTheme="majorHAnsi"/>
         </w:rPr>
-        <w:t>2004</w:t>
-      </w:r>
-      <w:r>
-        <w:rPr>
-          <w:rFonts w:asciiTheme="majorHAnsi" w:hAnsiTheme="majorHAnsi"/>
-        </w:rPr>
-        <w:t>) who produced the system on the GPU, allowing it to be calculated quicker.</w:t>
-      </w:r>
-      <w:r>
-        <w:rPr>
-          <w:rFonts w:asciiTheme="majorHAnsi" w:hAnsiTheme="majorHAnsi"/>
-        </w:rPr>
-        <w:t xml:space="preserve"> The fluid </w:t>
-      </w:r>
-      <w:r>
-        <w:rPr>
-          <w:rFonts w:asciiTheme="majorHAnsi" w:hAnsiTheme="majorHAnsi"/>
-        </w:rPr>
-        <w:t xml:space="preserve">dynamics </w:t>
-      </w:r>
-      <w:r>
-        <w:rPr>
-          <w:rFonts w:asciiTheme="majorHAnsi" w:hAnsiTheme="majorHAnsi"/>
-        </w:rPr>
-        <w:t xml:space="preserve">system </w:t>
-      </w:r>
-      <w:r>
-        <w:rPr>
-          <w:rFonts w:asciiTheme="majorHAnsi" w:hAnsiTheme="majorHAnsi"/>
-        </w:rPr>
-        <w:t xml:space="preserve">has also been applied </w:t>
-      </w:r>
-      <w:r>
-        <w:rPr>
-          <w:rFonts w:asciiTheme="majorHAnsi" w:hAnsiTheme="majorHAnsi"/>
-        </w:rPr>
-        <w:t xml:space="preserve">in various context’s such as for image manipulation </w:t>
-      </w:r>
-      <w:r>
-        <w:rPr>
-          <w:rFonts w:asciiTheme="majorHAnsi" w:hAnsiTheme="majorHAnsi"/>
-        </w:rPr>
-        <w:t>(</w:t>
+        <w:t xml:space="preserve"> </w:t>
+      </w:r>
+      <w:r>
+        <w:rPr>
+          <w:rFonts w:asciiTheme="majorHAnsi" w:hAnsiTheme="majorHAnsi"/>
+        </w:rPr>
+        <w:t>A lot of work into fluid dynamics has been done by Stam (1999) who created a semi-</w:t>
       </w:r>
       <w:proofErr w:type="spellStart"/>
       <w:r>
         <w:rPr>
           <w:rFonts w:asciiTheme="majorHAnsi" w:hAnsiTheme="majorHAnsi"/>
         </w:rPr>
-        <w:t>Bertalmio</w:t>
+        <w:t>lag</w:t>
+      </w:r>
+      <w:r>
+        <w:rPr>
+          <w:rFonts w:asciiTheme="majorHAnsi" w:hAnsiTheme="majorHAnsi"/>
+        </w:rPr>
+        <w:t>r</w:t>
+      </w:r>
+      <w:r>
+        <w:rPr>
+          <w:rFonts w:asciiTheme="majorHAnsi" w:hAnsiTheme="majorHAnsi"/>
+        </w:rPr>
+        <w:t>a</w:t>
+      </w:r>
+      <w:r>
+        <w:rPr>
+          <w:rFonts w:asciiTheme="majorHAnsi" w:hAnsiTheme="majorHAnsi"/>
+        </w:rPr>
+        <w:t>ng</w:t>
+      </w:r>
+      <w:r>
+        <w:rPr>
+          <w:rFonts w:asciiTheme="majorHAnsi" w:hAnsiTheme="majorHAnsi"/>
+        </w:rPr>
+        <w:t>ian</w:t>
       </w:r>
       <w:proofErr w:type="spellEnd"/>
       <w:r>
         <w:rPr>
           <w:rFonts w:asciiTheme="majorHAnsi" w:hAnsiTheme="majorHAnsi"/>
         </w:rPr>
-        <w:t xml:space="preserve"> et al, 2001), applications in weather</w:t>
-      </w:r>
-      <w:r>
-        <w:rPr>
-          <w:rFonts w:asciiTheme="majorHAnsi" w:hAnsiTheme="majorHAnsi"/>
-        </w:rPr>
-        <w:t xml:space="preserve"> (Mason, 2006), as we</w:t>
-      </w:r>
-      <w:r>
-        <w:rPr>
-          <w:rFonts w:asciiTheme="majorHAnsi" w:hAnsiTheme="majorHAnsi"/>
-        </w:rPr>
-        <w:t>ll as modelling forces that are on and around objects.</w:t>
+        <w:t xml:space="preserve"> method to produce a grid</w:t>
+      </w:r>
+      <w:r>
+        <w:rPr>
+          <w:rFonts w:asciiTheme="majorHAnsi" w:hAnsiTheme="majorHAnsi"/>
+        </w:rPr>
+        <w:t xml:space="preserve"> (figure 1)</w:t>
+      </w:r>
+      <w:r>
+        <w:rPr>
+          <w:rFonts w:asciiTheme="majorHAnsi" w:hAnsiTheme="majorHAnsi"/>
+        </w:rPr>
+        <w:t xml:space="preserve">. Within the grid each cell </w:t>
+      </w:r>
+      <w:r>
+        <w:rPr>
+          <w:rFonts w:asciiTheme="majorHAnsi" w:hAnsiTheme="majorHAnsi"/>
+        </w:rPr>
+        <w:t>holds data</w:t>
+      </w:r>
+      <w:r>
+        <w:rPr>
+          <w:rFonts w:asciiTheme="majorHAnsi" w:hAnsiTheme="majorHAnsi"/>
+        </w:rPr>
+        <w:t xml:space="preserve">. </w:t>
       </w:r>
     </w:p>
     <w:p>
@@ -760,13 +673,183 @@
         <w:rPr>
           <w:rFonts w:asciiTheme="majorHAnsi" w:hAnsiTheme="majorHAnsi"/>
         </w:rPr>
-        <w:t xml:space="preserve">The further application of this project will be to add objects into the flow, this will then either, push the object (depending on mass etc..) </w:t>
-      </w:r>
-      <w:r>
-        <w:rPr>
-          <w:rFonts w:asciiTheme="majorHAnsi" w:hAnsiTheme="majorHAnsi"/>
-        </w:rPr>
-        <w:t>or flow around the object. A lot of research has been done into the movement of flow around objects (), ()</w:t>
+        <w:t xml:space="preserve">The grid – based system </w:t>
+      </w:r>
+      <w:r>
+        <w:rPr>
+          <w:rFonts w:asciiTheme="majorHAnsi" w:hAnsiTheme="majorHAnsi"/>
+        </w:rPr>
+        <w:t>allows the fluid to flow</w:t>
+      </w:r>
+      <w:r>
+        <w:rPr>
+          <w:rFonts w:asciiTheme="majorHAnsi" w:hAnsiTheme="majorHAnsi"/>
+        </w:rPr>
+        <w:t xml:space="preserve"> through the cells</w:t>
+      </w:r>
+      <w:r>
+        <w:rPr>
+          <w:rFonts w:asciiTheme="majorHAnsi" w:hAnsiTheme="majorHAnsi"/>
+        </w:rPr>
+        <w:t xml:space="preserve"> by checking the </w:t>
+      </w:r>
+      <w:r>
+        <w:rPr>
+          <w:rFonts w:asciiTheme="majorHAnsi" w:hAnsiTheme="majorHAnsi"/>
+        </w:rPr>
+        <w:t xml:space="preserve">data in the </w:t>
+      </w:r>
+      <w:r>
+        <w:rPr>
+          <w:rFonts w:asciiTheme="majorHAnsi" w:hAnsiTheme="majorHAnsi"/>
+        </w:rPr>
+        <w:t>other cells</w:t>
+      </w:r>
+      <w:r>
+        <w:rPr>
+          <w:rFonts w:asciiTheme="majorHAnsi" w:hAnsiTheme="majorHAnsi"/>
+        </w:rPr>
+        <w:t xml:space="preserve"> around</w:t>
+      </w:r>
+      <w:r>
+        <w:rPr>
+          <w:rFonts w:asciiTheme="majorHAnsi" w:hAnsiTheme="majorHAnsi"/>
+        </w:rPr>
+        <w:t xml:space="preserve">. </w:t>
+      </w:r>
+      <w:r>
+        <w:rPr>
+          <w:rFonts w:asciiTheme="majorHAnsi" w:hAnsiTheme="majorHAnsi"/>
+        </w:rPr>
+        <w:t xml:space="preserve"> </w:t>
+      </w:r>
+      <w:r>
+        <w:rPr>
+          <w:rFonts w:asciiTheme="majorHAnsi" w:hAnsiTheme="majorHAnsi"/>
+        </w:rPr>
+        <w:t xml:space="preserve">Stam’s Grid-based </w:t>
+      </w:r>
+      <w:r>
+        <w:rPr>
+          <w:rFonts w:asciiTheme="majorHAnsi" w:hAnsiTheme="majorHAnsi"/>
+        </w:rPr>
+        <w:t>system was produced on the central processing unit (CPU), which limited the extent of the project</w:t>
+      </w:r>
+      <w:r>
+        <w:rPr>
+          <w:rFonts w:asciiTheme="majorHAnsi" w:hAnsiTheme="majorHAnsi"/>
+        </w:rPr>
+        <w:t xml:space="preserve"> due to the computational power</w:t>
+      </w:r>
+      <w:r>
+        <w:rPr>
+          <w:rFonts w:asciiTheme="majorHAnsi" w:hAnsiTheme="majorHAnsi"/>
+        </w:rPr>
+        <w:t xml:space="preserve"> needed</w:t>
+      </w:r>
+      <w:r>
+        <w:rPr>
+          <w:rFonts w:asciiTheme="majorHAnsi" w:hAnsiTheme="majorHAnsi"/>
+        </w:rPr>
+        <w:t>. Further work has then been done by (</w:t>
+      </w:r>
+      <w:r>
+        <w:rPr>
+          <w:rFonts w:asciiTheme="majorHAnsi" w:hAnsiTheme="majorHAnsi"/>
+        </w:rPr>
+        <w:t>Liu et al,</w:t>
+      </w:r>
+      <w:r>
+        <w:rPr>
+          <w:rFonts w:asciiTheme="majorHAnsi" w:hAnsiTheme="majorHAnsi"/>
+        </w:rPr>
+        <w:t xml:space="preserve"> </w:t>
+      </w:r>
+      <w:r>
+        <w:rPr>
+          <w:rFonts w:asciiTheme="majorHAnsi" w:hAnsiTheme="majorHAnsi"/>
+        </w:rPr>
+        <w:t>2004</w:t>
+      </w:r>
+      <w:r>
+        <w:rPr>
+          <w:rFonts w:asciiTheme="majorHAnsi" w:hAnsiTheme="majorHAnsi"/>
+        </w:rPr>
+        <w:t>) who produced the system on the GPU, allowing it to be calculated quicker.</w:t>
+      </w:r>
+      <w:r>
+        <w:rPr>
+          <w:rFonts w:asciiTheme="majorHAnsi" w:hAnsiTheme="majorHAnsi"/>
+        </w:rPr>
+        <w:t xml:space="preserve"> The fluid </w:t>
+      </w:r>
+      <w:r>
+        <w:rPr>
+          <w:rFonts w:asciiTheme="majorHAnsi" w:hAnsiTheme="majorHAnsi"/>
+        </w:rPr>
+        <w:t xml:space="preserve">dynamics </w:t>
+      </w:r>
+      <w:r>
+        <w:rPr>
+          <w:rFonts w:asciiTheme="majorHAnsi" w:hAnsiTheme="majorHAnsi"/>
+        </w:rPr>
+        <w:t xml:space="preserve">system </w:t>
+      </w:r>
+      <w:r>
+        <w:rPr>
+          <w:rFonts w:asciiTheme="majorHAnsi" w:hAnsiTheme="majorHAnsi"/>
+        </w:rPr>
+        <w:t xml:space="preserve">has also been applied </w:t>
+      </w:r>
+      <w:r>
+        <w:rPr>
+          <w:rFonts w:asciiTheme="majorHAnsi" w:hAnsiTheme="majorHAnsi"/>
+        </w:rPr>
+        <w:t xml:space="preserve">in various context’s such as for image manipulation </w:t>
+      </w:r>
+      <w:r>
+        <w:rPr>
+          <w:rFonts w:asciiTheme="majorHAnsi" w:hAnsiTheme="majorHAnsi"/>
+        </w:rPr>
+        <w:t>(</w:t>
+      </w:r>
+      <w:proofErr w:type="spellStart"/>
+      <w:r>
+        <w:rPr>
+          <w:rFonts w:asciiTheme="majorHAnsi" w:hAnsiTheme="majorHAnsi"/>
+        </w:rPr>
+        <w:t>Bertalmio</w:t>
+      </w:r>
+      <w:proofErr w:type="spellEnd"/>
+      <w:r>
+        <w:rPr>
+          <w:rFonts w:asciiTheme="majorHAnsi" w:hAnsiTheme="majorHAnsi"/>
+        </w:rPr>
+        <w:t xml:space="preserve"> et al, 2001), applications in weather</w:t>
+      </w:r>
+      <w:r>
+        <w:rPr>
+          <w:rFonts w:asciiTheme="majorHAnsi" w:hAnsiTheme="majorHAnsi"/>
+        </w:rPr>
+        <w:t xml:space="preserve"> (Mason, 2006), as we</w:t>
+      </w:r>
+      <w:r>
+        <w:rPr>
+          <w:rFonts w:asciiTheme="majorHAnsi" w:hAnsiTheme="majorHAnsi"/>
+        </w:rPr>
+        <w:t>ll as modelling forces that are on and around objects</w:t>
+      </w:r>
+      <w:r>
+        <w:rPr>
+          <w:rFonts w:asciiTheme="majorHAnsi" w:hAnsiTheme="majorHAnsi"/>
+        </w:rPr>
+        <w:t xml:space="preserve"> </w:t>
+      </w:r>
+      <w:r>
+        <w:rPr>
+          <w:rFonts w:asciiTheme="majorHAnsi" w:hAnsiTheme="majorHAnsi"/>
+        </w:rPr>
+        <w:t>(Gou et al).</w:t>
       </w:r>
     </w:p>
     <w:p>
@@ -784,13 +867,79 @@
         <w:rPr>
           <w:rFonts w:asciiTheme="majorHAnsi" w:hAnsiTheme="majorHAnsi"/>
         </w:rPr>
-        <w:t xml:space="preserve">The project will be a simulation on modelling the effects of wind on an object, using fluid dynamics. The simulation will be in 2D, which could be expanded to 3D, however the 2D scope of the project </w:t>
-      </w:r>
-      <w:r>
-        <w:rPr>
-          <w:rFonts w:asciiTheme="majorHAnsi" w:hAnsiTheme="majorHAnsi"/>
-        </w:rPr>
-        <w:t xml:space="preserve">will be enough to show off the simulation, and it is a large enough scope. </w:t>
+        <w:t xml:space="preserve">The further application of </w:t>
+      </w:r>
+      <w:r>
+        <w:rPr>
+          <w:rFonts w:asciiTheme="majorHAnsi" w:hAnsiTheme="majorHAnsi"/>
+        </w:rPr>
+        <w:t>my</w:t>
+      </w:r>
+      <w:r>
+        <w:rPr>
+          <w:rFonts w:asciiTheme="majorHAnsi" w:hAnsiTheme="majorHAnsi"/>
+        </w:rPr>
+        <w:t xml:space="preserve"> project will be to add objects into the flow, this will then either, push the object </w:t>
+      </w:r>
+      <w:r>
+        <w:rPr>
+          <w:rFonts w:asciiTheme="majorHAnsi" w:hAnsiTheme="majorHAnsi"/>
+        </w:rPr>
+        <w:t>or flow around the object</w:t>
+      </w:r>
+      <w:r>
+        <w:rPr>
+          <w:rFonts w:asciiTheme="majorHAnsi" w:hAnsiTheme="majorHAnsi"/>
+        </w:rPr>
+        <w:t xml:space="preserve"> </w:t>
+      </w:r>
+      <w:r>
+        <w:rPr>
+          <w:rFonts w:asciiTheme="majorHAnsi" w:hAnsiTheme="majorHAnsi"/>
+        </w:rPr>
+        <w:t>(depending on mass etc..)</w:t>
+      </w:r>
+      <w:r>
+        <w:rPr>
+          <w:rFonts w:asciiTheme="majorHAnsi" w:hAnsiTheme="majorHAnsi"/>
+        </w:rPr>
+        <w:t xml:space="preserve">. A lot of research has been done into the movement of flow around objects </w:t>
+      </w:r>
+      <w:r>
+        <w:rPr>
+          <w:rFonts w:asciiTheme="majorHAnsi" w:hAnsiTheme="majorHAnsi"/>
+        </w:rPr>
+        <w:t>that are solid and fixed in the scene (</w:t>
+      </w:r>
+      <w:r>
+        <w:rPr>
+          <w:rFonts w:asciiTheme="majorHAnsi" w:hAnsiTheme="majorHAnsi"/>
+        </w:rPr>
+        <w:t>Liu et all 2007</w:t>
+      </w:r>
+      <w:r>
+        <w:rPr>
+          <w:rFonts w:asciiTheme="majorHAnsi" w:hAnsiTheme="majorHAnsi"/>
+        </w:rPr>
+        <w:t>), (</w:t>
+      </w:r>
+      <w:r>
+        <w:rPr>
+          <w:rFonts w:asciiTheme="majorHAnsi" w:hAnsiTheme="majorHAnsi"/>
+        </w:rPr>
+        <w:t>Gou et al</w:t>
+      </w:r>
+      <w:r>
+        <w:rPr>
+          <w:rFonts w:asciiTheme="majorHAnsi" w:hAnsiTheme="majorHAnsi"/>
+        </w:rPr>
+        <w:t>)</w:t>
+      </w:r>
+      <w:r>
+        <w:rPr>
+          <w:rFonts w:asciiTheme="majorHAnsi" w:hAnsiTheme="majorHAnsi"/>
+        </w:rPr>
+        <w:t>.</w:t>
       </w:r>
     </w:p>
     <w:p>
@@ -802,6 +951,37 @@
         <w:spacing w:after="240" w:line="280" w:lineRule="atLeast"/>
         <w:rPr>
           <w:rFonts w:asciiTheme="majorHAnsi" w:hAnsiTheme="majorHAnsi"/>
+        </w:rPr>
+      </w:pPr>
+      <w:r>
+        <w:rPr>
+          <w:rFonts w:asciiTheme="majorHAnsi" w:hAnsiTheme="majorHAnsi"/>
+        </w:rPr>
+        <w:lastRenderedPageBreak/>
+        <w:t xml:space="preserve">The project will be a simulation on modelling the effects of wind on an object, using fluid dynamics. The simulation will be in 2D, which could be expanded to 3D, however the 2D scope of the project </w:t>
+      </w:r>
+      <w:r>
+        <w:rPr>
+          <w:rFonts w:asciiTheme="majorHAnsi" w:hAnsiTheme="majorHAnsi"/>
+        </w:rPr>
+        <w:t>will be enough to show off the simulation, and it is a large enough scope</w:t>
+      </w:r>
+      <w:r>
+        <w:rPr>
+          <w:rFonts w:asciiTheme="majorHAnsi" w:hAnsiTheme="majorHAnsi"/>
+        </w:rPr>
+        <w:t>, while reducing the computational time compared that that of the project if it was in 3D.</w:t>
+      </w:r>
+    </w:p>
+    <w:p>
+      <w:pPr>
+        <w:widowControl w:val="0"/>
+        <w:autoSpaceDE w:val="0"/>
+        <w:autoSpaceDN w:val="0"/>
+        <w:adjustRightInd w:val="0"/>
+        <w:spacing w:after="240" w:line="280" w:lineRule="atLeast"/>
+        <w:rPr>
+          <w:rFonts w:asciiTheme="majorHAnsi" w:hAnsiTheme="majorHAnsi"/>
           <w:i/>
           <w:color w:val="FF0000"/>
         </w:rPr>
@@ -843,7 +1023,6 @@
           <w:i/>
           <w:color w:val="FF0000"/>
         </w:rPr>
-        <w:lastRenderedPageBreak/>
         <w:t>List</w:t>
       </w:r>
       <w:r>
@@ -883,16 +1062,44 @@
         <w:rPr>
           <w:rFonts w:asciiTheme="majorHAnsi" w:hAnsiTheme="majorHAnsi"/>
         </w:rPr>
+        <w:t xml:space="preserve"> Stam</w:t>
+      </w:r>
+      <w:r>
+        <w:rPr>
+          <w:rFonts w:asciiTheme="majorHAnsi" w:hAnsiTheme="majorHAnsi"/>
+        </w:rPr>
         <w:t xml:space="preserve"> </w:t>
       </w:r>
-      <w:proofErr w:type="spellStart"/>
-      <w:r>
-        <w:rPr>
-          <w:rFonts w:asciiTheme="majorHAnsi" w:hAnsiTheme="majorHAnsi"/>
-        </w:rPr>
-        <w:t>Stam</w:t>
-      </w:r>
-      <w:proofErr w:type="spellEnd"/>
+      <w:r>
+        <w:rPr>
+          <w:rFonts w:asciiTheme="majorHAnsi" w:hAnsiTheme="majorHAnsi"/>
+        </w:rPr>
+        <w:t xml:space="preserve">(1999) produced a paper which details his methodology, by using a </w:t>
+      </w:r>
+      <w:r>
+        <w:rPr>
+          <w:rFonts w:asciiTheme="majorHAnsi" w:hAnsiTheme="majorHAnsi"/>
+        </w:rPr>
+        <w:t>grid-based</w:t>
+      </w:r>
+      <w:r>
+        <w:rPr>
+          <w:rFonts w:asciiTheme="majorHAnsi" w:hAnsiTheme="majorHAnsi"/>
+        </w:rPr>
+        <w:t xml:space="preserve"> system.</w:t>
+      </w:r>
+      <w:r>
+        <w:rPr>
+          <w:rFonts w:asciiTheme="majorHAnsi" w:hAnsiTheme="majorHAnsi"/>
+        </w:rPr>
+        <w:t xml:space="preserve"> After </w:t>
+      </w:r>
+      <w:r>
+        <w:rPr>
+          <w:rFonts w:asciiTheme="majorHAnsi" w:hAnsiTheme="majorHAnsi"/>
+        </w:rPr>
+        <w:t>reading</w:t>
+      </w:r>
       <w:r>
         <w:rPr>
           <w:rFonts w:asciiTheme="majorHAnsi" w:hAnsiTheme="majorHAnsi"/>
@@ -903,67 +1110,49 @@
         <w:rPr>
           <w:rFonts w:asciiTheme="majorHAnsi" w:hAnsiTheme="majorHAnsi"/>
         </w:rPr>
-        <w:t xml:space="preserve">(1999) produced a paper which details his methodology, by using a </w:t>
-      </w:r>
-      <w:r>
-        <w:rPr>
-          <w:rFonts w:asciiTheme="majorHAnsi" w:hAnsiTheme="majorHAnsi"/>
-        </w:rPr>
-        <w:t>grid-based</w:t>
-      </w:r>
-      <w:r>
-        <w:rPr>
-          <w:rFonts w:asciiTheme="majorHAnsi" w:hAnsiTheme="majorHAnsi"/>
-        </w:rPr>
-        <w:t xml:space="preserve"> system.</w:t>
-      </w:r>
-      <w:r>
-        <w:rPr>
-          <w:rFonts w:asciiTheme="majorHAnsi" w:hAnsiTheme="majorHAnsi"/>
-        </w:rPr>
-        <w:t xml:space="preserve"> After </w:t>
-      </w:r>
-      <w:r>
-        <w:rPr>
-          <w:rFonts w:asciiTheme="majorHAnsi" w:hAnsiTheme="majorHAnsi"/>
-        </w:rPr>
-        <w:t>reading</w:t>
+        <w:t xml:space="preserve">more papers, </w:t>
+      </w:r>
+      <w:r>
+        <w:rPr>
+          <w:rFonts w:asciiTheme="majorHAnsi" w:hAnsiTheme="majorHAnsi"/>
+        </w:rPr>
+        <w:t>books as well as searching online, it was discovered that there are two main elements to the fluid dynamics system, a density solver and a velocity solver. A</w:t>
+      </w:r>
+      <w:r>
+        <w:rPr>
+          <w:rFonts w:asciiTheme="majorHAnsi" w:hAnsiTheme="majorHAnsi"/>
+        </w:rPr>
+        <w:t xml:space="preserve"> density solver will calculate the movement of the density in and out of each cell. </w:t>
+      </w:r>
+      <w:r>
+        <w:rPr>
+          <w:rFonts w:asciiTheme="majorHAnsi" w:hAnsiTheme="majorHAnsi"/>
+        </w:rPr>
+        <w:t xml:space="preserve">The velocity solver will then be called after the density </w:t>
+      </w:r>
+      <w:r>
+        <w:rPr>
+          <w:rFonts w:asciiTheme="majorHAnsi" w:hAnsiTheme="majorHAnsi"/>
+        </w:rPr>
+        <w:t xml:space="preserve">solver to recalculate the velocity of the grid due to the change in the density. </w:t>
+      </w:r>
+      <w:r>
+        <w:rPr>
+          <w:rFonts w:asciiTheme="majorHAnsi" w:hAnsiTheme="majorHAnsi"/>
+        </w:rPr>
+        <w:t xml:space="preserve"> The final part of the project is to add rigidbodies into the </w:t>
+      </w:r>
+      <w:r>
+        <w:rPr>
+          <w:rFonts w:asciiTheme="majorHAnsi" w:hAnsiTheme="majorHAnsi"/>
+        </w:rPr>
+        <w:t>system and have the fluid and object react to each other.</w:t>
       </w:r>
       <w:r>
         <w:rPr>
           <w:rFonts w:asciiTheme="majorHAnsi" w:hAnsiTheme="majorHAnsi"/>
         </w:rPr>
         <w:t xml:space="preserve"> </w:t>
-      </w:r>
-      <w:r>
-        <w:rPr>
-          <w:rFonts w:asciiTheme="majorHAnsi" w:hAnsiTheme="majorHAnsi"/>
-        </w:rPr>
-        <w:t xml:space="preserve">more papers, </w:t>
-      </w:r>
-      <w:r>
-        <w:rPr>
-          <w:rFonts w:asciiTheme="majorHAnsi" w:hAnsiTheme="majorHAnsi"/>
-        </w:rPr>
-        <w:t>books as well as searching online, it was discovered that there are two main elements to the fluid dynamics system, a density solver and a velocity solver. A</w:t>
-      </w:r>
-      <w:r>
-        <w:rPr>
-          <w:rFonts w:asciiTheme="majorHAnsi" w:hAnsiTheme="majorHAnsi"/>
-        </w:rPr>
-        <w:t xml:space="preserve"> density solver will calculate the movement of the density in and out of each cell. </w:t>
-      </w:r>
-      <w:r>
-        <w:rPr>
-          <w:rFonts w:asciiTheme="majorHAnsi" w:hAnsiTheme="majorHAnsi"/>
-        </w:rPr>
-        <w:t xml:space="preserve">The velocity solver will then be called after the density </w:t>
-      </w:r>
-      <w:r>
-        <w:rPr>
-          <w:rFonts w:asciiTheme="majorHAnsi" w:hAnsiTheme="majorHAnsi"/>
-        </w:rPr>
-        <w:t xml:space="preserve">solver to recalculate the velocity of the grid due to the change in the density. </w:t>
       </w:r>
     </w:p>
     <w:p>
@@ -1233,15 +1422,7 @@
         <w:rPr>
           <w:rFonts w:asciiTheme="majorHAnsi" w:hAnsiTheme="majorHAnsi" w:cs="Times"/>
         </w:rPr>
-        <w:t>extra flow through their blo</w:t>
-      </w:r>
-      <w:bookmarkStart w:id="0" w:name="_GoBack"/>
-      <w:bookmarkEnd w:id="0"/>
-      <w:r>
-        <w:rPr>
-          <w:rFonts w:asciiTheme="majorHAnsi" w:hAnsiTheme="majorHAnsi" w:cs="Times"/>
-        </w:rPr>
-        <w:t>cks.</w:t>
+        <w:t>extra flow through their blocks.</w:t>
       </w:r>
     </w:p>
     <w:p>
@@ -1313,7 +1494,13 @@
         <w:rPr>
           <w:rFonts w:asciiTheme="majorHAnsi" w:hAnsiTheme="majorHAnsi" w:cs="Times"/>
         </w:rPr>
-        <w:t xml:space="preserve">between implicit and explicit, the project will use the implicit one as it is better at handling any of the values without getting to big or out of control. </w:t>
+        <w:t>between implicit and explicit,</w:t>
+      </w:r>
+      <w:r>
+        <w:rPr>
+          <w:rFonts w:asciiTheme="majorHAnsi" w:hAnsiTheme="majorHAnsi" w:cs="Times"/>
+        </w:rPr>
+        <w:t xml:space="preserve"> the website does suggest that explicit is the better of the two to use, however (Stam, 1999) disagrees and believes that implicit is the better solver to use as the explicit solver will reach a certain point where it can no longer handle the values. The project will use the implicit one as it is better at handling any of the values without getting to big or out of control. </w:t>
       </w:r>
     </w:p>
     <w:p>
@@ -1369,7 +1556,14 @@
         <w:rPr>
           <w:rFonts w:asciiTheme="majorHAnsi" w:hAnsiTheme="majorHAnsi" w:cs="Times"/>
         </w:rPr>
-        <w:t xml:space="preserve">as the simulation being produced allows the flow to be compressed a density solver is appropriate to use. Within the density solver there are several steps that need to be followed as seen below (figure2). </w:t>
+        <w:t xml:space="preserve">as the simulation being produced allows the flow to be compressed a density solver is appropriate to use. Within the density solver there are several steps that need to be followed as seen </w:t>
+      </w:r>
+      <w:r>
+        <w:rPr>
+          <w:rFonts w:asciiTheme="majorHAnsi" w:hAnsiTheme="majorHAnsi" w:cs="Times"/>
+        </w:rPr>
+        <w:lastRenderedPageBreak/>
+        <w:t xml:space="preserve">below (figure2). </w:t>
       </w:r>
     </w:p>
     <w:p>
@@ -1569,14 +1763,36 @@
                             <w:r>
                               <w:t xml:space="preserve">Figure </w:t>
                             </w:r>
-                            <w:fldSimple w:instr=" SEQ Figure \* ARABIC ">
-                              <w:r>
-                                <w:rPr>
-                                  <w:noProof/>
-                                </w:rPr>
-                                <w:t>2</w:t>
-                              </w:r>
-                            </w:fldSimple>
+                            <w:r>
+                              <w:rPr>
+                                <w:noProof/>
+                              </w:rPr>
+                              <w:fldChar w:fldCharType="begin"/>
+                            </w:r>
+                            <w:r>
+                              <w:rPr>
+                                <w:noProof/>
+                              </w:rPr>
+                              <w:instrText xml:space="preserve"> SEQ Figure \* ARABIC </w:instrText>
+                            </w:r>
+                            <w:r>
+                              <w:rPr>
+                                <w:noProof/>
+                              </w:rPr>
+                              <w:fldChar w:fldCharType="separate"/>
+                            </w:r>
+                            <w:r>
+                              <w:rPr>
+                                <w:noProof/>
+                              </w:rPr>
+                              <w:t>2</w:t>
+                            </w:r>
+                            <w:r>
+                              <w:rPr>
+                                <w:noProof/>
+                              </w:rPr>
+                              <w:fldChar w:fldCharType="end"/>
+                            </w:r>
                             <w:r>
                               <w:t xml:space="preserve"> Density solver iterations</w:t>
                             </w:r>
@@ -1613,14 +1829,36 @@
                       <w:r>
                         <w:t xml:space="preserve">Figure </w:t>
                       </w:r>
-                      <w:fldSimple w:instr=" SEQ Figure \* ARABIC ">
-                        <w:r>
-                          <w:rPr>
-                            <w:noProof/>
-                          </w:rPr>
-                          <w:t>2</w:t>
-                        </w:r>
-                      </w:fldSimple>
+                      <w:r>
+                        <w:rPr>
+                          <w:noProof/>
+                        </w:rPr>
+                        <w:fldChar w:fldCharType="begin"/>
+                      </w:r>
+                      <w:r>
+                        <w:rPr>
+                          <w:noProof/>
+                        </w:rPr>
+                        <w:instrText xml:space="preserve"> SEQ Figure \* ARABIC </w:instrText>
+                      </w:r>
+                      <w:r>
+                        <w:rPr>
+                          <w:noProof/>
+                        </w:rPr>
+                        <w:fldChar w:fldCharType="separate"/>
+                      </w:r>
+                      <w:r>
+                        <w:rPr>
+                          <w:noProof/>
+                        </w:rPr>
+                        <w:t>2</w:t>
+                      </w:r>
+                      <w:r>
+                        <w:rPr>
+                          <w:noProof/>
+                        </w:rPr>
+                        <w:fldChar w:fldCharType="end"/>
+                      </w:r>
                       <w:r>
                         <w:t xml:space="preserve"> Density solver iterations</w:t>
                       </w:r>
@@ -1648,6 +1886,7 @@
     </w:p>
     <w:p>
       <w:pPr>
+        <w:pStyle w:val="ListParagraph"/>
         <w:widowControl w:val="0"/>
         <w:autoSpaceDE w:val="0"/>
         <w:autoSpaceDN w:val="0"/>
@@ -1657,9 +1896,120 @@
           <w:rFonts w:asciiTheme="majorHAnsi" w:hAnsiTheme="majorHAnsi" w:cs="Times"/>
         </w:rPr>
       </w:pPr>
-    </w:p>
-    <w:p>
-      <w:pPr>
+      <w:r>
+        <w:rPr>
+          <w:rFonts w:asciiTheme="majorHAnsi" w:hAnsiTheme="majorHAnsi" w:cs="Times"/>
+        </w:rPr>
+        <w:t xml:space="preserve">The Second </w:t>
+      </w:r>
+      <w:r>
+        <w:rPr>
+          <w:rFonts w:asciiTheme="majorHAnsi" w:hAnsiTheme="majorHAnsi" w:cs="Times"/>
+        </w:rPr>
+        <w:t xml:space="preserve">step of a fluid dynamics system can give a few options on which direction to go in to solve it. One option is to use a velocity solver, which will follow the same format as the density solver, with using the velocity, calculating the new velocity before applying it into the project. The other option is to use a pressure solver, which again follows the same suit as the previously mentioned two. The final option which seems to be a popular one </w:t>
+      </w:r>
+      <w:r>
+        <w:rPr>
+          <w:rFonts w:asciiTheme="majorHAnsi" w:hAnsiTheme="majorHAnsi" w:cs="Times"/>
+        </w:rPr>
+        <w:t xml:space="preserve">as used </w:t>
+      </w:r>
+      <w:r>
+        <w:rPr>
+          <w:rFonts w:asciiTheme="majorHAnsi" w:hAnsiTheme="majorHAnsi" w:cs="Times"/>
+        </w:rPr>
+        <w:t>by (</w:t>
+      </w:r>
+      <w:r>
+        <w:rPr>
+          <w:rFonts w:asciiTheme="majorHAnsi" w:hAnsiTheme="majorHAnsi" w:cs="Times"/>
+        </w:rPr>
+        <w:t>Carlson et al, 2004)</w:t>
+      </w:r>
+      <w:r>
+        <w:rPr>
+          <w:rFonts w:asciiTheme="majorHAnsi" w:hAnsiTheme="majorHAnsi" w:cs="Times"/>
+        </w:rPr>
+        <w:t xml:space="preserve">. The combination of a velocity and pressure solver is based on </w:t>
+      </w:r>
+      <w:proofErr w:type="spellStart"/>
+      <w:r>
+        <w:rPr>
+          <w:rFonts w:asciiTheme="majorHAnsi" w:hAnsiTheme="majorHAnsi" w:cs="Times"/>
+        </w:rPr>
+        <w:t>bernoulli's</w:t>
+      </w:r>
+      <w:proofErr w:type="spellEnd"/>
+      <w:r>
+        <w:rPr>
+          <w:rFonts w:asciiTheme="majorHAnsi" w:hAnsiTheme="majorHAnsi" w:cs="Times"/>
+        </w:rPr>
+        <w:t xml:space="preserve"> principle (Bernoulli, 1738).</w:t>
+      </w:r>
+      <w:r>
+        <w:rPr>
+          <w:rFonts w:asciiTheme="majorHAnsi" w:hAnsiTheme="majorHAnsi" w:cs="Times"/>
+        </w:rPr>
+        <w:t xml:space="preserve"> Bernoulli’s principle has a disadvantage as it makes several assumptions, the first is that the fluid is incompressible and that all energy is conserved</w:t>
+      </w:r>
+      <w:r>
+        <w:rPr>
+          <w:rFonts w:asciiTheme="majorHAnsi" w:hAnsiTheme="majorHAnsi" w:cs="Times"/>
+        </w:rPr>
+        <w:t xml:space="preserve">, also that the viscous effect is nonexistent. This however makes a velocity and pressure solver easier to solve as </w:t>
+      </w:r>
+      <w:r>
+        <w:rPr>
+          <w:rFonts w:asciiTheme="majorHAnsi" w:hAnsiTheme="majorHAnsi" w:cs="Times"/>
+        </w:rPr>
+        <w:t xml:space="preserve">the system </w:t>
+      </w:r>
+      <w:r>
+        <w:rPr>
+          <w:rFonts w:asciiTheme="majorHAnsi" w:hAnsiTheme="majorHAnsi" w:cs="Times"/>
+        </w:rPr>
+        <w:t>do</w:t>
+      </w:r>
+      <w:r>
+        <w:rPr>
+          <w:rFonts w:asciiTheme="majorHAnsi" w:hAnsiTheme="majorHAnsi" w:cs="Times"/>
+        </w:rPr>
+        <w:t>esn</w:t>
+      </w:r>
+      <w:r>
+        <w:rPr>
+          <w:rFonts w:asciiTheme="majorHAnsi" w:hAnsiTheme="majorHAnsi" w:cs="Times"/>
+        </w:rPr>
+        <w:t>’t need to account</w:t>
+      </w:r>
+      <w:r>
+        <w:rPr>
+          <w:rFonts w:asciiTheme="majorHAnsi" w:hAnsiTheme="majorHAnsi" w:cs="Times"/>
+        </w:rPr>
+        <w:t xml:space="preserve"> </w:t>
+      </w:r>
+      <w:r>
+        <w:rPr>
+          <w:rFonts w:asciiTheme="majorHAnsi" w:hAnsiTheme="majorHAnsi" w:cs="Times"/>
+        </w:rPr>
+        <w:t>for a loss in energy or the effect of viscosity</w:t>
+      </w:r>
+      <w:r>
+        <w:rPr>
+          <w:rFonts w:asciiTheme="majorHAnsi" w:hAnsiTheme="majorHAnsi" w:cs="Times"/>
+        </w:rPr>
+        <w:t xml:space="preserve">. </w:t>
+      </w:r>
+      <w:r>
+        <w:rPr>
+          <w:rFonts w:asciiTheme="majorHAnsi" w:hAnsiTheme="majorHAnsi" w:cs="Times"/>
+        </w:rPr>
+        <w:t xml:space="preserve"> </w:t>
+      </w:r>
+    </w:p>
+    <w:p>
+      <w:pPr>
+        <w:pStyle w:val="ListParagraph"/>
         <w:widowControl w:val="0"/>
         <w:autoSpaceDE w:val="0"/>
         <w:autoSpaceDN w:val="0"/>
@@ -1669,9 +2019,22 @@
           <w:rFonts w:asciiTheme="majorHAnsi" w:hAnsiTheme="majorHAnsi" w:cs="Times"/>
         </w:rPr>
       </w:pPr>
-    </w:p>
-    <w:p>
-      <w:pPr>
+      <w:r>
+        <w:rPr>
+          <w:rFonts w:asciiTheme="majorHAnsi" w:hAnsiTheme="majorHAnsi" w:cs="Times"/>
+        </w:rPr>
+        <w:t>For this project however, a velocity solver is a good option for the moment as with wind pressure only varies as the altitude rises, therefore with the scope of the project a velocity solver should be enough to demonstrate what is needed.</w:t>
+      </w:r>
+      <w:r>
+        <w:rPr>
+          <w:rFonts w:asciiTheme="majorHAnsi" w:hAnsiTheme="majorHAnsi" w:cs="Times"/>
+        </w:rPr>
+        <w:t xml:space="preserve"> </w:t>
+      </w:r>
+    </w:p>
+    <w:p>
+      <w:pPr>
+        <w:pStyle w:val="ListParagraph"/>
         <w:widowControl w:val="0"/>
         <w:autoSpaceDE w:val="0"/>
         <w:autoSpaceDN w:val="0"/>
@@ -1681,6 +2044,163 @@
           <w:rFonts w:asciiTheme="majorHAnsi" w:hAnsiTheme="majorHAnsi" w:cs="Times"/>
         </w:rPr>
       </w:pPr>
+    </w:p>
+    <w:p>
+      <w:pPr>
+        <w:pStyle w:val="ListParagraph"/>
+        <w:widowControl w:val="0"/>
+        <w:autoSpaceDE w:val="0"/>
+        <w:autoSpaceDN w:val="0"/>
+        <w:adjustRightInd w:val="0"/>
+        <w:spacing w:after="240" w:line="280" w:lineRule="atLeast"/>
+        <w:rPr>
+          <w:rFonts w:asciiTheme="majorHAnsi" w:hAnsiTheme="majorHAnsi" w:cs="Times"/>
+        </w:rPr>
+      </w:pPr>
+      <w:r>
+        <w:rPr>
+          <w:rFonts w:asciiTheme="majorHAnsi" w:hAnsiTheme="majorHAnsi" w:cs="Times"/>
+        </w:rPr>
+        <w:t xml:space="preserve">The final step of the project is the behavior of the rigidbodies. From the unity documentation (Unity, 2018) </w:t>
+      </w:r>
+      <w:r>
+        <w:rPr>
+          <w:rFonts w:asciiTheme="majorHAnsi" w:hAnsiTheme="majorHAnsi" w:cs="Times"/>
+        </w:rPr>
+        <w:t>the rigidbody controller allows forces to be applied onto objects, which can change the rigidbody’s position</w:t>
+      </w:r>
+      <w:r>
+        <w:rPr>
+          <w:rFonts w:asciiTheme="majorHAnsi" w:hAnsiTheme="majorHAnsi" w:cs="Times"/>
+        </w:rPr>
+        <w:t xml:space="preserve">, the </w:t>
+      </w:r>
+      <w:proofErr w:type="spellStart"/>
+      <w:proofErr w:type="gramStart"/>
+      <w:r>
+        <w:rPr>
+          <w:rFonts w:asciiTheme="majorHAnsi" w:hAnsiTheme="majorHAnsi"/>
+        </w:rPr>
+        <w:t>AddForceAtPosition</w:t>
+      </w:r>
+      <w:proofErr w:type="spellEnd"/>
+      <w:r>
+        <w:rPr>
+          <w:rFonts w:asciiTheme="majorHAnsi" w:hAnsiTheme="majorHAnsi"/>
+        </w:rPr>
+        <w:t>(</w:t>
+      </w:r>
+      <w:proofErr w:type="gramEnd"/>
+      <w:r>
+        <w:rPr>
+          <w:rFonts w:asciiTheme="majorHAnsi" w:hAnsiTheme="majorHAnsi"/>
+        </w:rPr>
+        <w:t>)</w:t>
+      </w:r>
+      <w:r>
+        <w:rPr>
+          <w:rFonts w:asciiTheme="majorHAnsi" w:hAnsiTheme="majorHAnsi"/>
+        </w:rPr>
+        <w:t xml:space="preserve"> function</w:t>
+      </w:r>
+      <w:r>
+        <w:rPr>
+          <w:rFonts w:asciiTheme="majorHAnsi" w:hAnsiTheme="majorHAnsi"/>
+        </w:rPr>
+        <w:t xml:space="preserve"> allows </w:t>
+      </w:r>
+      <w:r>
+        <w:rPr>
+          <w:rFonts w:asciiTheme="majorHAnsi" w:hAnsiTheme="majorHAnsi"/>
+        </w:rPr>
+        <w:t>forces to be added on the rigidbody at specific positions</w:t>
+      </w:r>
+      <w:r>
+        <w:rPr>
+          <w:rFonts w:asciiTheme="majorHAnsi" w:hAnsiTheme="majorHAnsi" w:cs="Times"/>
+        </w:rPr>
+        <w:t xml:space="preserve">. </w:t>
+      </w:r>
+      <w:r>
+        <w:rPr>
+          <w:rFonts w:asciiTheme="majorHAnsi" w:hAnsiTheme="majorHAnsi" w:cs="Times"/>
+        </w:rPr>
+        <w:t xml:space="preserve">Work has been done before with the flow of fluid around solid objects </w:t>
+      </w:r>
+      <w:r>
+        <w:rPr>
+          <w:rFonts w:asciiTheme="majorHAnsi" w:hAnsiTheme="majorHAnsi"/>
+        </w:rPr>
+        <w:t>(Liu et all 2007), (Gou et al).</w:t>
+      </w:r>
+      <w:r>
+        <w:rPr>
+          <w:rFonts w:asciiTheme="majorHAnsi" w:hAnsiTheme="majorHAnsi"/>
+        </w:rPr>
+        <w:t xml:space="preserve"> This can give me an idea of how to start adding objects into the fluid. </w:t>
+      </w:r>
+      <w:r>
+        <w:rPr>
+          <w:rFonts w:asciiTheme="majorHAnsi" w:hAnsiTheme="majorHAnsi"/>
+        </w:rPr>
+        <w:t xml:space="preserve">The </w:t>
+      </w:r>
+      <w:r>
+        <w:rPr>
+          <w:rFonts w:asciiTheme="majorHAnsi" w:hAnsiTheme="majorHAnsi"/>
+        </w:rPr>
+        <w:t>idea is that rigidbodies will move with the fluid flow, some research has been done into the movement (Camarena, 2011)</w:t>
+      </w:r>
+      <w:r>
+        <w:rPr>
+          <w:rFonts w:asciiTheme="majorHAnsi" w:hAnsiTheme="majorHAnsi"/>
+        </w:rPr>
+        <w:t xml:space="preserve">, </w:t>
+      </w:r>
+      <w:r>
+        <w:rPr>
+          <w:rFonts w:asciiTheme="majorHAnsi" w:hAnsiTheme="majorHAnsi"/>
+        </w:rPr>
+        <w:t xml:space="preserve">however Camarena did have trouble predicting the movement of the rigidbodies, which may mean a flaw in the system, </w:t>
+      </w:r>
+      <w:r>
+        <w:rPr>
+          <w:rFonts w:asciiTheme="majorHAnsi" w:hAnsiTheme="majorHAnsi"/>
+        </w:rPr>
+        <w:t>t</w:t>
+      </w:r>
+      <w:r>
+        <w:rPr>
+          <w:rFonts w:asciiTheme="majorHAnsi" w:hAnsiTheme="majorHAnsi"/>
+        </w:rPr>
+        <w:t>his system does produce the movement of a rigidbody</w:t>
+      </w:r>
+      <w:r>
+        <w:rPr>
+          <w:rFonts w:asciiTheme="majorHAnsi" w:hAnsiTheme="majorHAnsi"/>
+        </w:rPr>
+        <w:t xml:space="preserve"> in a flow</w:t>
+      </w:r>
+      <w:r>
+        <w:rPr>
+          <w:rFonts w:asciiTheme="majorHAnsi" w:hAnsiTheme="majorHAnsi"/>
+        </w:rPr>
+        <w:t xml:space="preserve">.  </w:t>
+      </w:r>
+    </w:p>
+    <w:p>
+      <w:pPr>
+        <w:widowControl w:val="0"/>
+        <w:autoSpaceDE w:val="0"/>
+        <w:autoSpaceDN w:val="0"/>
+        <w:adjustRightInd w:val="0"/>
+        <w:spacing w:after="240" w:line="280" w:lineRule="atLeast"/>
+        <w:rPr>
+          <w:rFonts w:asciiTheme="majorHAnsi" w:hAnsiTheme="majorHAnsi"/>
+          <w:i/>
+          <w:color w:val="FF0000"/>
+        </w:rPr>
+      </w:pPr>
       <w:r>
         <w:rPr>
           <w:rFonts w:asciiTheme="majorHAnsi" w:hAnsiTheme="majorHAnsi" w:cs="Times"/>
@@ -1745,6 +2265,83 @@
         </w:rPr>
         <w:t>that tells us how your project will develop from here, based on your research.</w:t>
       </w:r>
+    </w:p>
+    <w:p>
+      <w:pPr>
+        <w:widowControl w:val="0"/>
+        <w:autoSpaceDE w:val="0"/>
+        <w:autoSpaceDN w:val="0"/>
+        <w:adjustRightInd w:val="0"/>
+        <w:spacing w:after="240" w:line="280" w:lineRule="atLeast"/>
+        <w:rPr>
+          <w:rFonts w:asciiTheme="majorHAnsi" w:hAnsiTheme="majorHAnsi" w:cs="Times"/>
+        </w:rPr>
+      </w:pPr>
+      <w:r>
+        <w:rPr>
+          <w:rFonts w:asciiTheme="majorHAnsi" w:hAnsiTheme="majorHAnsi"/>
+        </w:rPr>
+        <w:t>For</w:t>
+      </w:r>
+      <w:r>
+        <w:rPr>
+          <w:rFonts w:asciiTheme="majorHAnsi" w:hAnsiTheme="majorHAnsi"/>
+        </w:rPr>
+        <w:t xml:space="preserve"> my project I will first work towards producing a 2D fluid dynamics model, which </w:t>
+      </w:r>
+      <w:r>
+        <w:rPr>
+          <w:rFonts w:asciiTheme="majorHAnsi" w:hAnsiTheme="majorHAnsi"/>
+        </w:rPr>
+        <w:lastRenderedPageBreak/>
+        <w:t xml:space="preserve">will </w:t>
+      </w:r>
+      <w:r>
+        <w:rPr>
+          <w:rFonts w:asciiTheme="majorHAnsi" w:hAnsiTheme="majorHAnsi"/>
+        </w:rPr>
+        <w:t>use</w:t>
+      </w:r>
+      <w:r>
+        <w:rPr>
+          <w:rFonts w:asciiTheme="majorHAnsi" w:hAnsiTheme="majorHAnsi"/>
+        </w:rPr>
+        <w:t xml:space="preserve"> the method of using a density solver and a velocity solver. </w:t>
+      </w:r>
+      <w:r>
+        <w:rPr>
+          <w:rFonts w:asciiTheme="majorHAnsi" w:hAnsiTheme="majorHAnsi"/>
+        </w:rPr>
+        <w:t xml:space="preserve">Then a rigidbody will be added into the fluid dynamics model. </w:t>
+      </w:r>
+      <w:r>
+        <w:rPr>
+          <w:rFonts w:asciiTheme="majorHAnsi" w:hAnsiTheme="majorHAnsi"/>
+        </w:rPr>
+        <w:t xml:space="preserve"> The unity rigidbodies system will then be used to an advantage where the forces will be applied by using the </w:t>
+      </w:r>
+      <w:proofErr w:type="spellStart"/>
+      <w:r>
+        <w:rPr>
+          <w:rFonts w:asciiTheme="majorHAnsi" w:hAnsiTheme="majorHAnsi"/>
+        </w:rPr>
+        <w:t>AddForceAtPosition</w:t>
+      </w:r>
+      <w:proofErr w:type="spellEnd"/>
+      <w:r>
+        <w:rPr>
+          <w:rFonts w:asciiTheme="majorHAnsi" w:hAnsiTheme="majorHAnsi"/>
+        </w:rPr>
+        <w:t xml:space="preserve"> function.</w:t>
+      </w:r>
+      <w:r>
+        <w:rPr>
+          <w:rFonts w:asciiTheme="majorHAnsi" w:hAnsiTheme="majorHAnsi"/>
+        </w:rPr>
+        <w:t xml:space="preserve"> </w:t>
+      </w:r>
+      <w:bookmarkStart w:id="0" w:name="_GoBack"/>
+      <w:bookmarkEnd w:id="0"/>
     </w:p>
     <w:p>
       <w:pPr>
@@ -2530,8 +3127,124 @@
       </w:pPr>
     </w:lvl>
   </w:abstractNum>
+  <w:abstractNum w:abstractNumId="1" w15:restartNumberingAfterBreak="0">
+    <w:nsid w:val="6B810278"/>
+    <w:multiLevelType w:val="hybridMultilevel"/>
+    <w:tmpl w:val="9DD43EF0"/>
+    <w:lvl w:ilvl="0" w:tplc="08090001">
+      <w:start w:val="1"/>
+      <w:numFmt w:val="bullet"/>
+      <w:lvlText w:val=""/>
+      <w:lvlJc w:val="left"/>
+      <w:pPr>
+        <w:ind w:left="720" w:hanging="360"/>
+      </w:pPr>
+      <w:rPr>
+        <w:rFonts w:ascii="Symbol" w:hAnsi="Symbol" w:hint="default"/>
+      </w:rPr>
+    </w:lvl>
+    <w:lvl w:ilvl="1" w:tplc="08090003" w:tentative="1">
+      <w:start w:val="1"/>
+      <w:numFmt w:val="bullet"/>
+      <w:lvlText w:val="o"/>
+      <w:lvlJc w:val="left"/>
+      <w:pPr>
+        <w:ind w:left="1440" w:hanging="360"/>
+      </w:pPr>
+      <w:rPr>
+        <w:rFonts w:ascii="Courier New" w:hAnsi="Courier New" w:cs="Courier New" w:hint="default"/>
+      </w:rPr>
+    </w:lvl>
+    <w:lvl w:ilvl="2" w:tplc="08090005" w:tentative="1">
+      <w:start w:val="1"/>
+      <w:numFmt w:val="bullet"/>
+      <w:lvlText w:val=""/>
+      <w:lvlJc w:val="left"/>
+      <w:pPr>
+        <w:ind w:left="2160" w:hanging="360"/>
+      </w:pPr>
+      <w:rPr>
+        <w:rFonts w:ascii="Wingdings" w:hAnsi="Wingdings" w:hint="default"/>
+      </w:rPr>
+    </w:lvl>
+    <w:lvl w:ilvl="3" w:tplc="08090001" w:tentative="1">
+      <w:start w:val="1"/>
+      <w:numFmt w:val="bullet"/>
+      <w:lvlText w:val=""/>
+      <w:lvlJc w:val="left"/>
+      <w:pPr>
+        <w:ind w:left="2880" w:hanging="360"/>
+      </w:pPr>
+      <w:rPr>
+        <w:rFonts w:ascii="Symbol" w:hAnsi="Symbol" w:hint="default"/>
+      </w:rPr>
+    </w:lvl>
+    <w:lvl w:ilvl="4" w:tplc="08090003" w:tentative="1">
+      <w:start w:val="1"/>
+      <w:numFmt w:val="bullet"/>
+      <w:lvlText w:val="o"/>
+      <w:lvlJc w:val="left"/>
+      <w:pPr>
+        <w:ind w:left="3600" w:hanging="360"/>
+      </w:pPr>
+      <w:rPr>
+        <w:rFonts w:ascii="Courier New" w:hAnsi="Courier New" w:cs="Courier New" w:hint="default"/>
+      </w:rPr>
+    </w:lvl>
+    <w:lvl w:ilvl="5" w:tplc="08090005" w:tentative="1">
+      <w:start w:val="1"/>
+      <w:numFmt w:val="bullet"/>
+      <w:lvlText w:val=""/>
+      <w:lvlJc w:val="left"/>
+      <w:pPr>
+        <w:ind w:left="4320" w:hanging="360"/>
+      </w:pPr>
+      <w:rPr>
+        <w:rFonts w:ascii="Wingdings" w:hAnsi="Wingdings" w:hint="default"/>
+      </w:rPr>
+    </w:lvl>
+    <w:lvl w:ilvl="6" w:tplc="08090001" w:tentative="1">
+      <w:start w:val="1"/>
+      <w:numFmt w:val="bullet"/>
+      <w:lvlText w:val=""/>
+      <w:lvlJc w:val="left"/>
+      <w:pPr>
+        <w:ind w:left="5040" w:hanging="360"/>
+      </w:pPr>
+      <w:rPr>
+        <w:rFonts w:ascii="Symbol" w:hAnsi="Symbol" w:hint="default"/>
+      </w:rPr>
+    </w:lvl>
+    <w:lvl w:ilvl="7" w:tplc="08090003" w:tentative="1">
+      <w:start w:val="1"/>
+      <w:numFmt w:val="bullet"/>
+      <w:lvlText w:val="o"/>
+      <w:lvlJc w:val="left"/>
+      <w:pPr>
+        <w:ind w:left="5760" w:hanging="360"/>
+      </w:pPr>
+      <w:rPr>
+        <w:rFonts w:ascii="Courier New" w:hAnsi="Courier New" w:cs="Courier New" w:hint="default"/>
+      </w:rPr>
+    </w:lvl>
+    <w:lvl w:ilvl="8" w:tplc="08090005" w:tentative="1">
+      <w:start w:val="1"/>
+      <w:numFmt w:val="bullet"/>
+      <w:lvlText w:val=""/>
+      <w:lvlJc w:val="left"/>
+      <w:pPr>
+        <w:ind w:left="6480" w:hanging="360"/>
+      </w:pPr>
+      <w:rPr>
+        <w:rFonts w:ascii="Wingdings" w:hAnsi="Wingdings" w:hint="default"/>
+      </w:rPr>
+    </w:lvl>
+  </w:abstractNum>
   <w:num w:numId="1">
     <w:abstractNumId w:val="0"/>
+  </w:num>
+  <w:num w:numId="2">
+    <w:abstractNumId w:val="1"/>
   </w:num>
 </w:numbering>
 </file>
@@ -3096,6 +3809,17 @@
       <w:shd w:val="clear" w:color="auto" w:fill="E6E6E6"/>
     </w:rPr>
   </w:style>
+  <w:style w:type="paragraph" w:styleId="ListParagraph">
+    <w:name w:val="List Paragraph"/>
+    <w:basedOn w:val="Normal"/>
+    <w:uiPriority w:val="34"/>
+    <w:qFormat/>
+    <w:rsid w:val="00F32826"/>
+    <w:pPr>
+      <w:ind w:left="720"/>
+      <w:contextualSpacing/>
+    </w:pPr>
+  </w:style>
 </w:styles>
 </file>
 

</xml_diff>